<commit_message>
Solucion de documento 2.4 por problema de apertura con Microsoft Word
</commit_message>
<xml_diff>
--- a/Fase 2/Evidencias Grupales/2.4_GuiaEstudiante_Fase 2_DesarrolloProyecto APT.docx
+++ b/Fase 2/Evidencias Grupales/2.4_GuiaEstudiante_Fase 2_DesarrolloProyecto APT.docx
@@ -22,832 +22,758 @@
         <w:jc w:val="both"/>
         <w:rPr>
           <w:b w:val="1"/>
-          <w:color w:val="434343"/>
-        </w:rPr>
-      </w:pPr>
-      <w:r>
-        <w:rPr>
-          <w:rtl w:val="0"/>
-        </w:rPr>
-      </w:r>
-    </w:p>
-    <w:p>
-      <w:pPr>
-        <w:jc w:val="both"/>
-        <w:rPr>
-          <w:color w:val="434343"/>
-        </w:rPr>
-      </w:pPr>
-      <w:r>
-        <w:rPr>
-          <w:rtl w:val="0"/>
-        </w:rPr>
-      </w:r>
-    </w:p>
-    <w:p>
-      <w:pPr>
-        <w:jc w:val="both"/>
-        <w:rPr>
-          <w:color w:val="434343"/>
-        </w:rPr>
-      </w:pPr>
-      <w:r>
-        <w:rPr>
-          <w:rtl w:val="0"/>
-        </w:rPr>
-      </w:r>
-      <w:r>
-        <mc:AlternateContent>
-          <mc:Choice Requires="wpg">
-            <w:drawing>
-              <wp:anchor allowOverlap="1" behindDoc="0" distB="0" distT="0" distL="114300" distR="114300" hidden="0" layoutInCell="1" locked="0" relativeHeight="0" simplePos="0">
-                <wp:simplePos x="0" y="0"/>
-                <wp:positionH relativeFrom="column">
-                  <wp:posOffset>-266699</wp:posOffset>
-                </wp:positionH>
-                <wp:positionV relativeFrom="paragraph">
-                  <wp:posOffset>86991</wp:posOffset>
-                </wp:positionV>
-                <wp:extent cx="6238875" cy="5265918"/>
-                <wp:effectExtent b="0" l="0" r="0" t="0"/>
-                <wp:wrapNone/>
-                <wp:docPr id="28" name=""/>
-                <a:graphic>
-                  <a:graphicData uri="http://schemas.microsoft.com/office/word/2010/wordprocessingGroup">
-                    <wpg:wgp>
-                      <wpg:cNvGrpSpPr/>
-                      <wpg:grpSpPr>
-                        <a:xfrm>
-                          <a:off x="2131100" y="1403325"/>
-                          <a:ext cx="6238875" cy="5265918"/>
-                          <a:chOff x="2131100" y="1403325"/>
-                          <a:chExt cx="6944350" cy="5860200"/>
-                        </a:xfrm>
-                      </wpg:grpSpPr>
-                      <wpg:grpSp>
-                        <wpg:cNvGrpSpPr/>
-                        <wpg:grpSpPr>
-                          <a:xfrm>
-                            <a:off x="2131113" y="1403325"/>
-                            <a:ext cx="6238663" cy="1562100"/>
-                            <a:chOff x="0" y="0"/>
-                            <a:chExt cx="5991225" cy="1562100"/>
-                          </a:xfrm>
-                        </wpg:grpSpPr>
-                        <wps:wsp>
-                          <wps:cNvSpPr/>
-                          <wps:cNvPr id="3" name="Shape 3"/>
-                          <wps:spPr>
-                            <a:xfrm>
-                              <a:off x="0" y="0"/>
-                              <a:ext cx="5991225" cy="1562100"/>
-                            </a:xfrm>
-                            <a:prstGeom prst="rect">
-                              <a:avLst/>
-                            </a:prstGeom>
-                            <a:noFill/>
-                            <a:ln>
-                              <a:noFill/>
-                            </a:ln>
-                          </wps:spPr>
-                          <wps:txbx>
-                            <w:txbxContent>
-                              <w:p>
-                                <w:pPr>
-                                  <w:spacing w:after="0" w:before="0" w:line="240"/>
-                                  <w:ind w:left="0" w:right="0" w:firstLine="0"/>
-                                  <w:jc w:val="left"/>
-                                  <w:textDirection w:val="btLr"/>
-                                </w:pPr>
-                              </w:p>
-                            </w:txbxContent>
-                          </wps:txbx>
-                          <wps:bodyPr anchorCtr="0" anchor="ctr" bIns="91425" lIns="91425" spcFirstLastPara="1" rIns="91425" wrap="square" tIns="91425">
-                            <a:noAutofit/>
-                          </wps:bodyPr>
-                        </wps:wsp>
-                        <wps:wsp>
-                          <wps:cNvSpPr/>
-                          <wps:cNvPr id="4" name="Shape 4"/>
-                          <wps:spPr>
-                            <a:xfrm>
-                              <a:off x="1024671" y="299473"/>
-                              <a:ext cx="4966554" cy="1262627"/>
-                            </a:xfrm>
-                            <a:prstGeom prst="rect">
-                              <a:avLst/>
-                            </a:prstGeom>
-                            <a:noFill/>
-                            <a:ln>
-                              <a:noFill/>
-                            </a:ln>
-                          </wps:spPr>
-                          <wps:txbx>
-                            <w:txbxContent>
-                              <w:p>
-                                <w:pPr>
-                                  <w:spacing w:after="0" w:before="0" w:line="240"/>
-                                  <w:ind w:left="0" w:right="0" w:firstLine="0"/>
-                                  <w:jc w:val="left"/>
-                                  <w:textDirection w:val="btLr"/>
-                                </w:pPr>
-                              </w:p>
-                              <w:p>
-                                <w:pPr>
-                                  <w:spacing w:after="0" w:before="0" w:line="240"/>
-                                  <w:ind w:left="0" w:right="0" w:firstLine="0"/>
-                                  <w:jc w:val="left"/>
-                                  <w:textDirection w:val="btLr"/>
-                                </w:pPr>
-                                <w:r>
-                                  <w:rPr>
-                                    <w:rFonts w:ascii="Calibri" w:cs="Calibri" w:eastAsia="Calibri" w:hAnsi="Calibri"/>
-                                    <w:b w:val="1"/>
-                                    <w:i w:val="0"/>
-                                    <w:smallCaps w:val="0"/>
-                                    <w:strike w:val="0"/>
-                                    <w:color w:val="ff0000"/>
-                                    <w:sz w:val="48"/>
-                                    <w:vertAlign w:val="baseline"/>
-                                  </w:rPr>
-                                </w:r>
-                                <w:r>
-                                  <w:rPr>
-                                    <w:rFonts w:ascii="Calibri" w:cs="Calibri" w:eastAsia="Calibri" w:hAnsi="Calibri"/>
-                                    <w:b w:val="1"/>
-                                    <w:i w:val="0"/>
-                                    <w:smallCaps w:val="0"/>
-                                    <w:strike w:val="0"/>
-                                    <w:color w:val="1f3864"/>
-                                    <w:sz w:val="48"/>
-                                    <w:vertAlign w:val="baseline"/>
-                                  </w:rPr>
-                                  <w:t xml:space="preserve">Informe de Avance del Proyecto APT</w:t>
-                                </w:r>
-                              </w:p>
-                              <w:p>
-                                <w:pPr>
-                                  <w:spacing w:after="0" w:before="0" w:line="240"/>
-                                  <w:ind w:left="0" w:right="0" w:firstLine="0"/>
-                                  <w:jc w:val="left"/>
-                                  <w:textDirection w:val="btLr"/>
-                                </w:pPr>
-                                <w:r>
-                                  <w:rPr>
-                                    <w:rFonts w:ascii="Calibri" w:cs="Calibri" w:eastAsia="Calibri" w:hAnsi="Calibri"/>
-                                    <w:b w:val="1"/>
-                                    <w:i w:val="0"/>
-                                    <w:smallCaps w:val="0"/>
-                                    <w:strike w:val="0"/>
-                                    <w:color w:val="1f3864"/>
-                                    <w:sz w:val="48"/>
-                                    <w:vertAlign w:val="baseline"/>
-                                  </w:rPr>
-                                </w:r>
-                                <w:r>
-                                  <w:rPr>
-                                    <w:rFonts w:ascii="Calibri" w:cs="Calibri" w:eastAsia="Calibri" w:hAnsi="Calibri"/>
-                                    <w:b w:val="1"/>
-                                    <w:i w:val="0"/>
-                                    <w:smallCaps w:val="0"/>
-                                    <w:strike w:val="0"/>
-                                    <w:color w:val="1f3864"/>
-                                    <w:sz w:val="48"/>
-                                    <w:vertAlign w:val="baseline"/>
-                                  </w:rPr>
-                                  <w:t xml:space="preserve">2.4</w:t>
-                                </w:r>
-                              </w:p>
-                            </w:txbxContent>
-                          </wps:txbx>
-                          <wps:bodyPr anchorCtr="0" anchor="t" bIns="45700" lIns="91425" spcFirstLastPara="1" rIns="91425" wrap="square" tIns="45700">
-                            <a:noAutofit/>
-                          </wps:bodyPr>
-                        </wps:wsp>
-                        <wps:wsp>
-                          <wps:cNvSpPr/>
-                          <wps:cNvPr id="5" name="Shape 5"/>
-                          <wps:spPr>
-                            <a:xfrm>
-                              <a:off x="0" y="0"/>
-                              <a:ext cx="993140" cy="1486894"/>
-                            </a:xfrm>
-                            <a:prstGeom prst="rect">
-                              <a:avLst/>
-                            </a:prstGeom>
-                            <a:solidFill>
-                              <a:srgbClr val="1F3864"/>
-                            </a:solidFill>
-                            <a:ln>
-                              <a:noFill/>
-                            </a:ln>
-                          </wps:spPr>
-                          <wps:txbx>
-                            <w:txbxContent>
-                              <w:p>
-                                <w:pPr>
-                                  <w:spacing w:after="0" w:before="0" w:line="240"/>
-                                  <w:ind w:left="0" w:right="0" w:firstLine="0"/>
-                                  <w:jc w:val="left"/>
-                                  <w:textDirection w:val="btLr"/>
-                                </w:pPr>
-                              </w:p>
-                            </w:txbxContent>
-                          </wps:txbx>
-                          <wps:bodyPr anchorCtr="0" anchor="ctr" bIns="91425" lIns="91425" spcFirstLastPara="1" rIns="91425" wrap="square" tIns="91425">
-                            <a:noAutofit/>
-                          </wps:bodyPr>
-                        </wps:wsp>
-                      </wpg:grpSp>
-                      <wpg:graphicFrame>
-                        <wpg:xfrm>
-                          <a:off x="3039450" y="4877113"/>
-                          <a:ext cx="3000000" cy="3000000"/>
-                        </wpg:xfrm>
-                        <a:graphic>
-                          <a:graphicData uri="http://schemas.openxmlformats.org/drawingml/2006/table">
-                            <a:tbl>
-                              <a:tblPr bandRow="1">
-                                <a:noFill/>
-                                <a:tableStyleId>{0E78DE90-21C3-4C0F-A199-FB7412EFB01C}</a:tableStyleId>
-                              </a:tblPr>
-                              <a:tblGrid>
-                                <a:gridCol w="1609100"/>
-                                <a:gridCol w="4422150"/>
-                              </a:tblGrid>
-                              <a:tr h="279400">
-                                <a:tc>
-                                  <a:txBody>
-                                    <a:bodyPr/>
-                                    <a:lstStyle/>
-                                    <a:p>
-                                      <a:pPr indent="0" lvl="0" marL="0" rtl="0" algn="l">
-                                        <a:lnSpc>
-                                          <a:spcPct val="107916"/>
-                                        </a:lnSpc>
-                                        <a:spcBef>
-                                          <a:spcPts val="0"/>
-                                        </a:spcBef>
-                                        <a:spcAft>
-                                          <a:spcPts val="800"/>
-                                        </a:spcAft>
-                                        <a:buNone/>
-                                      </a:pPr>
-                                      <a:r>
-                                        <a:rPr lang="en-US" sz="1100">
-                                          <a:solidFill>
-                                            <a:srgbClr val="1F3864"/>
-                                          </a:solidFill>
-                                          <a:latin typeface="Calibri"/>
-                                          <a:ea typeface="Calibri"/>
-                                          <a:cs typeface="Calibri"/>
-                                          <a:sym typeface="Calibri"/>
-                                        </a:rPr>
-                                        <a:t>Nombre estudiante</a:t>
-                                      </a:r>
-                                      <a:endParaRPr sz="1100">
-                                        <a:solidFill>
-                                          <a:srgbClr val="1F3864"/>
-                                        </a:solidFill>
-                                        <a:latin typeface="Calibri"/>
-                                        <a:ea typeface="Calibri"/>
-                                        <a:cs typeface="Calibri"/>
-                                        <a:sym typeface="Calibri"/>
-                                      </a:endParaRPr>
-                                    </a:p>
-                                  </a:txBody>
-                                  <a:tcPr marT="0" marB="0" marR="68575" marL="68575" anchor="ctr"/>
-                                </a:tc>
-                                <a:tc>
-                                  <a:txBody>
-                                    <a:bodyPr/>
-                                    <a:lstStyle/>
-                                    <a:p>
-                                      <a:pPr indent="0" lvl="0" marL="0" rtl="0" algn="l">
-                                        <a:lnSpc>
-                                          <a:spcPct val="107916"/>
-                                        </a:lnSpc>
-                                        <a:spcBef>
-                                          <a:spcPts val="0"/>
-                                        </a:spcBef>
-                                        <a:spcAft>
-                                          <a:spcPts val="800"/>
-                                        </a:spcAft>
-                                        <a:buNone/>
-                                      </a:pPr>
-                                      <a:r>
-                                        <a:rPr b="1" lang="en-US" sz="1100">
-                                          <a:latin typeface="Calibri"/>
-                                          <a:ea typeface="Calibri"/>
-                                          <a:cs typeface="Calibri"/>
-                                          <a:sym typeface="Calibri"/>
-                                        </a:rPr>
-                                        <a:t>Carlos Cortez Castañeda</a:t>
-                                      </a:r>
-                                      <a:endParaRPr b="1" sz="1100">
-                                        <a:latin typeface="Calibri"/>
-                                        <a:ea typeface="Calibri"/>
-                                        <a:cs typeface="Calibri"/>
-                                        <a:sym typeface="Calibri"/>
-                                      </a:endParaRPr>
-                                    </a:p>
-                                  </a:txBody>
-                                  <a:tcPr marT="0" marB="0" marR="68575" marL="68575" anchor="ctr"/>
-                                </a:tc>
-                              </a:tr>
-                              <a:tr h="265425">
-                                <a:tc>
-                                  <a:txBody>
-                                    <a:bodyPr/>
-                                    <a:lstStyle/>
-                                    <a:p>
-                                      <a:pPr indent="0" lvl="0" marL="0" rtl="0" algn="l">
-                                        <a:lnSpc>
-                                          <a:spcPct val="107916"/>
-                                        </a:lnSpc>
-                                        <a:spcBef>
-                                          <a:spcPts val="0"/>
-                                        </a:spcBef>
-                                        <a:spcAft>
-                                          <a:spcPts val="800"/>
-                                        </a:spcAft>
-                                        <a:buNone/>
-                                      </a:pPr>
-                                      <a:r>
-                                        <a:rPr lang="en-US" sz="1100">
-                                          <a:solidFill>
-                                            <a:srgbClr val="1F3864"/>
-                                          </a:solidFill>
-                                          <a:latin typeface="Calibri"/>
-                                          <a:ea typeface="Calibri"/>
-                                          <a:cs typeface="Calibri"/>
-                                          <a:sym typeface="Calibri"/>
-                                        </a:rPr>
-                                        <a:t>Rut</a:t>
-                                      </a:r>
-                                      <a:endParaRPr sz="1100">
-                                        <a:solidFill>
-                                          <a:srgbClr val="1F3864"/>
-                                        </a:solidFill>
-                                        <a:latin typeface="Calibri"/>
-                                        <a:ea typeface="Calibri"/>
-                                        <a:cs typeface="Calibri"/>
-                                        <a:sym typeface="Calibri"/>
-                                      </a:endParaRPr>
-                                    </a:p>
-                                  </a:txBody>
-                                  <a:tcPr marT="0" marB="0" marR="68575" marL="68575" anchor="ctr"/>
-                                </a:tc>
-                                <a:tc>
-                                  <a:txBody>
-                                    <a:bodyPr/>
-                                    <a:lstStyle/>
-                                    <a:p>
-                                      <a:pPr indent="0" lvl="0" marL="0" rtl="0" algn="l">
-                                        <a:lnSpc>
-                                          <a:spcPct val="107916"/>
-                                        </a:lnSpc>
-                                        <a:spcBef>
-                                          <a:spcPts val="0"/>
-                                        </a:spcBef>
-                                        <a:spcAft>
-                                          <a:spcPts val="800"/>
-                                        </a:spcAft>
-                                        <a:buNone/>
-                                      </a:pPr>
-                                      <a:r>
-                                        <a:rPr b="1" lang="en-US" sz="1100">
-                                          <a:latin typeface="Calibri"/>
-                                          <a:ea typeface="Calibri"/>
-                                          <a:cs typeface="Calibri"/>
-                                          <a:sym typeface="Calibri"/>
-                                        </a:rPr>
-                                        <a:t>20.879.377-2</a:t>
-                                      </a:r>
-                                      <a:endParaRPr b="1" sz="1100">
-                                        <a:latin typeface="Calibri"/>
-                                        <a:ea typeface="Calibri"/>
-                                        <a:cs typeface="Calibri"/>
-                                        <a:sym typeface="Calibri"/>
-                                      </a:endParaRPr>
-                                    </a:p>
-                                  </a:txBody>
-                                  <a:tcPr marT="0" marB="0" marR="68575" marL="68575" anchor="ctr"/>
-                                </a:tc>
-                              </a:tr>
-                            </a:tbl>
-                          </a:graphicData>
-                        </a:graphic>
-                      </wpg:graphicFrame>
-                      <wpg:graphicFrame>
-                        <wpg:xfrm>
-                          <a:off x="3039450" y="5752325"/>
-                          <a:ext cx="3000000" cy="3000000"/>
-                        </wpg:xfrm>
-                        <a:graphic>
-                          <a:graphicData uri="http://schemas.openxmlformats.org/drawingml/2006/table">
-                            <a:tbl>
-                              <a:tblPr bandRow="1">
-                                <a:noFill/>
-                                <a:tableStyleId>{0E78DE90-21C3-4C0F-A199-FB7412EFB01C}</a:tableStyleId>
-                              </a:tblPr>
-                              <a:tblGrid>
-                                <a:gridCol w="1609100"/>
-                                <a:gridCol w="4422150"/>
-                              </a:tblGrid>
-                              <a:tr h="279400">
-                                <a:tc>
-                                  <a:txBody>
-                                    <a:bodyPr/>
-                                    <a:lstStyle/>
-                                    <a:p>
-                                      <a:pPr indent="0" lvl="0" marL="0" rtl="0" algn="l">
-                                        <a:lnSpc>
-                                          <a:spcPct val="107916"/>
-                                        </a:lnSpc>
-                                        <a:spcBef>
-                                          <a:spcPts val="0"/>
-                                        </a:spcBef>
-                                        <a:spcAft>
-                                          <a:spcPts val="800"/>
-                                        </a:spcAft>
-                                        <a:buNone/>
-                                      </a:pPr>
-                                      <a:r>
-                                        <a:rPr lang="en-US" sz="1100">
-                                          <a:solidFill>
-                                            <a:srgbClr val="1F3864"/>
-                                          </a:solidFill>
-                                          <a:latin typeface="Calibri"/>
-                                          <a:ea typeface="Calibri"/>
-                                          <a:cs typeface="Calibri"/>
-                                          <a:sym typeface="Calibri"/>
-                                        </a:rPr>
-                                        <a:t>Nombre estudiante</a:t>
-                                      </a:r>
-                                      <a:endParaRPr sz="1100">
-                                        <a:solidFill>
-                                          <a:srgbClr val="1F3864"/>
-                                        </a:solidFill>
-                                        <a:latin typeface="Calibri"/>
-                                        <a:ea typeface="Calibri"/>
-                                        <a:cs typeface="Calibri"/>
-                                        <a:sym typeface="Calibri"/>
-                                      </a:endParaRPr>
-                                    </a:p>
-                                  </a:txBody>
-                                  <a:tcPr marT="0" marB="0" marR="68575" marL="68575" anchor="ctr"/>
-                                </a:tc>
-                                <a:tc>
-                                  <a:txBody>
-                                    <a:bodyPr/>
-                                    <a:lstStyle/>
-                                    <a:p>
-                                      <a:pPr indent="0" lvl="0" marL="0" rtl="0" algn="l">
-                                        <a:lnSpc>
-                                          <a:spcPct val="107916"/>
-                                        </a:lnSpc>
-                                        <a:spcBef>
-                                          <a:spcPts val="0"/>
-                                        </a:spcBef>
-                                        <a:spcAft>
-                                          <a:spcPts val="800"/>
-                                        </a:spcAft>
-                                        <a:buNone/>
-                                      </a:pPr>
-                                      <a:r>
-                                        <a:rPr b="1" lang="en-US" sz="1100">
-                                          <a:latin typeface="Calibri"/>
-                                          <a:ea typeface="Calibri"/>
-                                          <a:cs typeface="Calibri"/>
-                                          <a:sym typeface="Calibri"/>
-                                        </a:rPr>
-                                        <a:t>Agustin Rodriguez Silva</a:t>
-                                      </a:r>
-                                      <a:endParaRPr b="1" sz="1100">
-                                        <a:latin typeface="Calibri"/>
-                                        <a:ea typeface="Calibri"/>
-                                        <a:cs typeface="Calibri"/>
-                                        <a:sym typeface="Calibri"/>
-                                      </a:endParaRPr>
-                                    </a:p>
-                                  </a:txBody>
-                                  <a:tcPr marT="0" marB="0" marR="68575" marL="68575" anchor="ctr"/>
-                                </a:tc>
-                              </a:tr>
-                              <a:tr h="265425">
-                                <a:tc>
-                                  <a:txBody>
-                                    <a:bodyPr/>
-                                    <a:lstStyle/>
-                                    <a:p>
-                                      <a:pPr indent="0" lvl="0" marL="0" rtl="0" algn="l">
-                                        <a:lnSpc>
-                                          <a:spcPct val="107916"/>
-                                        </a:lnSpc>
-                                        <a:spcBef>
-                                          <a:spcPts val="0"/>
-                                        </a:spcBef>
-                                        <a:spcAft>
-                                          <a:spcPts val="800"/>
-                                        </a:spcAft>
-                                        <a:buNone/>
-                                      </a:pPr>
-                                      <a:r>
-                                        <a:rPr lang="en-US" sz="1100">
-                                          <a:solidFill>
-                                            <a:srgbClr val="1F3864"/>
-                                          </a:solidFill>
-                                          <a:latin typeface="Calibri"/>
-                                          <a:ea typeface="Calibri"/>
-                                          <a:cs typeface="Calibri"/>
-                                          <a:sym typeface="Calibri"/>
-                                        </a:rPr>
-                                        <a:t>Rut</a:t>
-                                      </a:r>
-                                      <a:endParaRPr sz="1100">
-                                        <a:solidFill>
-                                          <a:srgbClr val="1F3864"/>
-                                        </a:solidFill>
-                                        <a:latin typeface="Calibri"/>
-                                        <a:ea typeface="Calibri"/>
-                                        <a:cs typeface="Calibri"/>
-                                        <a:sym typeface="Calibri"/>
-                                      </a:endParaRPr>
-                                    </a:p>
-                                  </a:txBody>
-                                  <a:tcPr marT="0" marB="0" marR="68575" marL="68575" anchor="ctr"/>
-                                </a:tc>
-                                <a:tc>
-                                  <a:txBody>
-                                    <a:bodyPr/>
-                                    <a:lstStyle/>
-                                    <a:p>
-                                      <a:pPr indent="0" lvl="0" marL="0" rtl="0" algn="l">
-                                        <a:lnSpc>
-                                          <a:spcPct val="107916"/>
-                                        </a:lnSpc>
-                                        <a:spcBef>
-                                          <a:spcPts val="0"/>
-                                        </a:spcBef>
-                                        <a:spcAft>
-                                          <a:spcPts val="800"/>
-                                        </a:spcAft>
-                                        <a:buNone/>
-                                      </a:pPr>
-                                      <a:r>
-                                        <a:rPr b="1" lang="en-US" sz="1100">
-                                          <a:latin typeface="Calibri"/>
-                                          <a:ea typeface="Calibri"/>
-                                          <a:cs typeface="Calibri"/>
-                                          <a:sym typeface="Calibri"/>
-                                        </a:rPr>
-                                        <a:t>20.296.550-4</a:t>
-                                      </a:r>
-                                      <a:endParaRPr b="1" sz="1100">
-                                        <a:latin typeface="Calibri"/>
-                                        <a:ea typeface="Calibri"/>
-                                        <a:cs typeface="Calibri"/>
-                                        <a:sym typeface="Calibri"/>
-                                      </a:endParaRPr>
-                                    </a:p>
-                                  </a:txBody>
-                                  <a:tcPr marT="0" marB="0" marR="68575" marL="68575" anchor="ctr"/>
-                                </a:tc>
-                              </a:tr>
-                            </a:tbl>
-                          </a:graphicData>
-                        </a:graphic>
-                      </wpg:graphicFrame>
-                      <wpg:graphicFrame>
-                        <wpg:xfrm>
-                          <a:off x="3039450" y="6687275"/>
-                          <a:ext cx="3000000" cy="3000000"/>
-                        </wpg:xfrm>
-                        <a:graphic>
-                          <a:graphicData uri="http://schemas.openxmlformats.org/drawingml/2006/table">
-                            <a:tbl>
-                              <a:tblPr bandRow="1">
-                                <a:noFill/>
-                                <a:tableStyleId>{0E78DE90-21C3-4C0F-A199-FB7412EFB01C}</a:tableStyleId>
-                              </a:tblPr>
-                              <a:tblGrid>
-                                <a:gridCol w="1609100"/>
-                                <a:gridCol w="4422150"/>
-                              </a:tblGrid>
-                              <a:tr h="279400">
-                                <a:tc>
-                                  <a:txBody>
-                                    <a:bodyPr/>
-                                    <a:lstStyle/>
-                                    <a:p>
-                                      <a:pPr indent="0" lvl="0" marL="0" rtl="0" algn="l">
-                                        <a:lnSpc>
-                                          <a:spcPct val="107916"/>
-                                        </a:lnSpc>
-                                        <a:spcBef>
-                                          <a:spcPts val="0"/>
-                                        </a:spcBef>
-                                        <a:spcAft>
-                                          <a:spcPts val="800"/>
-                                        </a:spcAft>
-                                        <a:buNone/>
-                                      </a:pPr>
-                                      <a:r>
-                                        <a:rPr lang="en-US" sz="1100">
-                                          <a:solidFill>
-                                            <a:srgbClr val="1F3864"/>
-                                          </a:solidFill>
-                                          <a:latin typeface="Calibri"/>
-                                          <a:ea typeface="Calibri"/>
-                                          <a:cs typeface="Calibri"/>
-                                          <a:sym typeface="Calibri"/>
-                                        </a:rPr>
-                                        <a:t>Nombre estudiante</a:t>
-                                      </a:r>
-                                      <a:endParaRPr sz="1100">
-                                        <a:solidFill>
-                                          <a:srgbClr val="1F3864"/>
-                                        </a:solidFill>
-                                        <a:latin typeface="Calibri"/>
-                                        <a:ea typeface="Calibri"/>
-                                        <a:cs typeface="Calibri"/>
-                                        <a:sym typeface="Calibri"/>
-                                      </a:endParaRPr>
-                                    </a:p>
-                                  </a:txBody>
-                                  <a:tcPr marT="0" marB="0" marR="68575" marL="68575" anchor="ctr"/>
-                                </a:tc>
-                                <a:tc>
-                                  <a:txBody>
-                                    <a:bodyPr/>
-                                    <a:lstStyle/>
-                                    <a:p>
-                                      <a:pPr indent="0" lvl="0" marL="0" rtl="0" algn="l">
-                                        <a:lnSpc>
-                                          <a:spcPct val="107916"/>
-                                        </a:lnSpc>
-                                        <a:spcBef>
-                                          <a:spcPts val="0"/>
-                                        </a:spcBef>
-                                        <a:spcAft>
-                                          <a:spcPts val="800"/>
-                                        </a:spcAft>
-                                        <a:buNone/>
-                                      </a:pPr>
-                                      <a:r>
-                                        <a:rPr b="1" lang="en-US" sz="1100">
-                                          <a:latin typeface="Calibri"/>
-                                          <a:ea typeface="Calibri"/>
-                                          <a:cs typeface="Calibri"/>
-                                          <a:sym typeface="Calibri"/>
-                                        </a:rPr>
-                                        <a:t>Maria Belen Bahamondes</a:t>
-                                      </a:r>
-                                      <a:endParaRPr b="1" sz="1100">
-                                        <a:latin typeface="Calibri"/>
-                                        <a:ea typeface="Calibri"/>
-                                        <a:cs typeface="Calibri"/>
-                                        <a:sym typeface="Calibri"/>
-                                      </a:endParaRPr>
-                                    </a:p>
-                                  </a:txBody>
-                                  <a:tcPr marT="0" marB="0" marR="68575" marL="68575" anchor="ctr"/>
-                                </a:tc>
-                              </a:tr>
-                              <a:tr h="265425">
-                                <a:tc>
-                                  <a:txBody>
-                                    <a:bodyPr/>
-                                    <a:lstStyle/>
-                                    <a:p>
-                                      <a:pPr indent="0" lvl="0" marL="0" rtl="0" algn="l">
-                                        <a:lnSpc>
-                                          <a:spcPct val="107916"/>
-                                        </a:lnSpc>
-                                        <a:spcBef>
-                                          <a:spcPts val="0"/>
-                                        </a:spcBef>
-                                        <a:spcAft>
-                                          <a:spcPts val="800"/>
-                                        </a:spcAft>
-                                        <a:buNone/>
-                                      </a:pPr>
-                                      <a:r>
-                                        <a:rPr lang="en-US" sz="1100">
-                                          <a:solidFill>
-                                            <a:srgbClr val="1F3864"/>
-                                          </a:solidFill>
-                                          <a:latin typeface="Calibri"/>
-                                          <a:ea typeface="Calibri"/>
-                                          <a:cs typeface="Calibri"/>
-                                          <a:sym typeface="Calibri"/>
-                                        </a:rPr>
-                                        <a:t>Rut</a:t>
-                                      </a:r>
-                                      <a:endParaRPr sz="1100">
-                                        <a:solidFill>
-                                          <a:srgbClr val="1F3864"/>
-                                        </a:solidFill>
-                                        <a:latin typeface="Calibri"/>
-                                        <a:ea typeface="Calibri"/>
-                                        <a:cs typeface="Calibri"/>
-                                        <a:sym typeface="Calibri"/>
-                                      </a:endParaRPr>
-                                    </a:p>
-                                  </a:txBody>
-                                  <a:tcPr marT="0" marB="0" marR="68575" marL="68575" anchor="ctr"/>
-                                </a:tc>
-                                <a:tc>
-                                  <a:txBody>
-                                    <a:bodyPr/>
-                                    <a:lstStyle/>
-                                    <a:p>
-                                      <a:pPr indent="0" lvl="0" marL="0" rtl="0" algn="l">
-                                        <a:lnSpc>
-                                          <a:spcPct val="107916"/>
-                                        </a:lnSpc>
-                                        <a:spcBef>
-                                          <a:spcPts val="0"/>
-                                        </a:spcBef>
-                                        <a:spcAft>
-                                          <a:spcPts val="800"/>
-                                        </a:spcAft>
-                                        <a:buNone/>
-                                      </a:pPr>
-                                      <a:r>
-                                        <a:rPr b="1" lang="en-US" sz="1100">
-                                          <a:latin typeface="Calibri"/>
-                                          <a:ea typeface="Calibri"/>
-                                          <a:cs typeface="Calibri"/>
-                                          <a:sym typeface="Calibri"/>
-                                        </a:rPr>
-                                        <a:t>20.604.177-3</a:t>
-                                      </a:r>
-                                      <a:endParaRPr b="1" sz="1100">
-                                        <a:latin typeface="Calibri"/>
-                                        <a:ea typeface="Calibri"/>
-                                        <a:cs typeface="Calibri"/>
-                                        <a:sym typeface="Calibri"/>
-                                      </a:endParaRPr>
-                                    </a:p>
-                                  </a:txBody>
-                                  <a:tcPr marT="0" marB="0" marR="68575" marL="68575" anchor="ctr"/>
-                                </a:tc>
-                              </a:tr>
-                            </a:tbl>
-                          </a:graphicData>
-                        </a:graphic>
-                      </wpg:graphicFrame>
-                    </wpg:wgp>
-                  </a:graphicData>
-                </a:graphic>
-              </wp:anchor>
-            </w:drawing>
-          </mc:Choice>
-          <mc:Fallback>
-            <w:drawing>
-              <wp:anchor allowOverlap="1" behindDoc="0" distB="0" distT="0" distL="114300" distR="114300" hidden="0" layoutInCell="1" locked="0" relativeHeight="0" simplePos="0">
-                <wp:simplePos x="0" y="0"/>
-                <wp:positionH relativeFrom="column">
-                  <wp:posOffset>-266699</wp:posOffset>
-                </wp:positionH>
-                <wp:positionV relativeFrom="paragraph">
-                  <wp:posOffset>86991</wp:posOffset>
-                </wp:positionV>
-                <wp:extent cx="6238875" cy="5265918"/>
-                <wp:effectExtent b="0" l="0" r="0" t="0"/>
-                <wp:wrapNone/>
-                <wp:docPr id="28" name="image27.png"/>
-                <a:graphic>
-                  <a:graphicData uri="http://schemas.openxmlformats.org/drawingml/2006/picture">
-                    <pic:pic>
-                      <pic:nvPicPr>
-                        <pic:cNvPr id="0" name="image27.png"/>
-                        <pic:cNvPicPr preferRelativeResize="0"/>
-                      </pic:nvPicPr>
-                      <pic:blipFill>
-                        <a:blip r:embed="rId7"/>
-                        <a:srcRect/>
-                        <a:stretch>
-                          <a:fillRect/>
-                        </a:stretch>
-                      </pic:blipFill>
-                      <pic:spPr>
-                        <a:xfrm>
-                          <a:off x="0" y="0"/>
-                          <a:ext cx="6238875" cy="5265918"/>
-                        </a:xfrm>
-                        <a:prstGeom prst="rect"/>
-                        <a:ln/>
-                      </pic:spPr>
-                    </pic:pic>
-                  </a:graphicData>
-                </a:graphic>
-              </wp:anchor>
-            </w:drawing>
-          </mc:Fallback>
-        </mc:AlternateContent>
+          <w:color w:val="1f3863"/>
+          <w:sz w:val="28"/>
+          <w:szCs w:val="28"/>
+        </w:rPr>
+      </w:pPr>
+      <w:r>
+        <w:rPr>
+          <w:rtl w:val="0"/>
+        </w:rPr>
+      </w:r>
+    </w:p>
+    <w:p>
+      <w:pPr>
+        <w:pStyle w:val="Title"/>
+        <w:jc w:val="both"/>
+        <w:rPr/>
+      </w:pPr>
+      <w:bookmarkStart w:colFirst="0" w:colLast="0" w:name="_heading=h.t73tvbjp7w2f" w:id="1"/>
+      <w:bookmarkEnd w:id="1"/>
+      <w:r>
+        <w:rPr>
+          <w:rtl w:val="0"/>
+        </w:rPr>
+      </w:r>
+    </w:p>
+    <w:p>
+      <w:pPr>
+        <w:pStyle w:val="Title"/>
+        <w:jc w:val="both"/>
+        <w:rPr>
+          <w:color w:val="073763"/>
+          <w:sz w:val="54"/>
+          <w:szCs w:val="54"/>
+        </w:rPr>
+      </w:pPr>
+      <w:bookmarkStart w:colFirst="0" w:colLast="0" w:name="_heading=h.3dklelgsutjo" w:id="2"/>
+      <w:bookmarkEnd w:id="2"/>
+      <w:r>
+        <w:rPr>
+          <w:color w:val="073763"/>
+          <w:sz w:val="54"/>
+          <w:szCs w:val="54"/>
+          <w:rtl w:val="0"/>
+        </w:rPr>
+        <w:t xml:space="preserve">Informe de Avance del Proyecto APT </w:t>
+      </w:r>
+    </w:p>
+    <w:p>
+      <w:pPr>
+        <w:pStyle w:val="Title"/>
+        <w:jc w:val="both"/>
+        <w:rPr>
+          <w:color w:val="073763"/>
+          <w:sz w:val="54"/>
+          <w:szCs w:val="54"/>
+        </w:rPr>
+      </w:pPr>
+      <w:bookmarkStart w:colFirst="0" w:colLast="0" w:name="_heading=h.jfz4f9l8n85i" w:id="3"/>
+      <w:bookmarkEnd w:id="3"/>
+      <w:r>
+        <w:rPr>
+          <w:color w:val="073763"/>
+          <w:sz w:val="54"/>
+          <w:szCs w:val="54"/>
+          <w:rtl w:val="0"/>
+        </w:rPr>
+        <w:t xml:space="preserve">2.4</w:t>
+      </w:r>
+    </w:p>
+    <w:p>
+      <w:pPr>
+        <w:jc w:val="both"/>
+        <w:rPr>
+          <w:color w:val="434343"/>
+        </w:rPr>
+      </w:pPr>
+      <w:r>
+        <w:rPr>
+          <w:rtl w:val="0"/>
+        </w:rPr>
+      </w:r>
+    </w:p>
+    <w:p>
+      <w:pPr>
+        <w:jc w:val="both"/>
+        <w:rPr>
+          <w:color w:val="434343"/>
+        </w:rPr>
+      </w:pPr>
+      <w:r>
+        <w:rPr>
+          <w:rtl w:val="0"/>
+        </w:rPr>
+      </w:r>
+    </w:p>
+    <w:p>
+      <w:pPr>
+        <w:jc w:val="both"/>
+        <w:rPr>
+          <w:color w:val="434343"/>
+        </w:rPr>
+      </w:pPr>
+      <w:r>
+        <w:rPr>
+          <w:rtl w:val="0"/>
+        </w:rPr>
+      </w:r>
+    </w:p>
+    <w:p>
+      <w:pPr>
+        <w:jc w:val="both"/>
+        <w:rPr>
+          <w:color w:val="434343"/>
+        </w:rPr>
+      </w:pPr>
+      <w:r>
+        <w:rPr>
+          <w:rtl w:val="0"/>
+        </w:rPr>
+      </w:r>
+    </w:p>
+    <w:p>
+      <w:pPr>
+        <w:jc w:val="both"/>
+        <w:rPr>
+          <w:color w:val="434343"/>
+        </w:rPr>
+      </w:pPr>
+      <w:r>
+        <w:rPr>
+          <w:rtl w:val="0"/>
+        </w:rPr>
+      </w:r>
+    </w:p>
+    <w:p>
+      <w:pPr>
+        <w:jc w:val="both"/>
+        <w:rPr>
+          <w:color w:val="434343"/>
+        </w:rPr>
+      </w:pPr>
+      <w:r>
+        <w:rPr>
+          <w:rtl w:val="0"/>
+        </w:rPr>
+      </w:r>
+    </w:p>
+    <w:p>
+      <w:pPr>
+        <w:jc w:val="both"/>
+        <w:rPr>
+          <w:color w:val="434343"/>
+        </w:rPr>
+      </w:pPr>
+      <w:r>
+        <w:rPr>
+          <w:rtl w:val="0"/>
+        </w:rPr>
+      </w:r>
+    </w:p>
+    <w:p>
+      <w:pPr>
+        <w:jc w:val="both"/>
+        <w:rPr>
+          <w:color w:val="434343"/>
+        </w:rPr>
+      </w:pPr>
+      <w:r>
+        <w:rPr>
+          <w:rtl w:val="0"/>
+        </w:rPr>
+      </w:r>
+    </w:p>
+    <w:p>
+      <w:pPr>
+        <w:jc w:val="both"/>
+        <w:rPr>
+          <w:color w:val="434343"/>
+        </w:rPr>
+      </w:pPr>
+      <w:r>
+        <w:rPr>
+          <w:rtl w:val="0"/>
+        </w:rPr>
+      </w:r>
+    </w:p>
+    <w:sdt>
+      <w:sdtPr>
+        <w:lock w:val="contentLocked"/>
+        <w:tag w:val="goog_rdk_0"/>
+      </w:sdtPr>
+      <w:sdtContent>
+        <w:tbl>
+          <w:tblPr>
+            <w:tblStyle w:val="Table1"/>
+            <w:tblW w:w="8504.0" w:type="dxa"/>
+            <w:jc w:val="left"/>
+            <w:tblBorders>
+              <w:top w:color="000000" w:space="0" w:sz="8" w:val="single"/>
+              <w:left w:color="000000" w:space="0" w:sz="8" w:val="single"/>
+              <w:bottom w:color="000000" w:space="0" w:sz="8" w:val="single"/>
+              <w:right w:color="000000" w:space="0" w:sz="8" w:val="single"/>
+              <w:insideH w:color="000000" w:space="0" w:sz="8" w:val="single"/>
+              <w:insideV w:color="000000" w:space="0" w:sz="8" w:val="single"/>
+            </w:tblBorders>
+            <w:tblLayout w:type="fixed"/>
+            <w:tblLook w:val="0600"/>
+          </w:tblPr>
+          <w:tblGrid>
+            <w:gridCol w:w="4252"/>
+            <w:gridCol w:w="4252"/>
+            <w:tblGridChange w:id="0">
+              <w:tblGrid>
+                <w:gridCol w:w="4252"/>
+                <w:gridCol w:w="4252"/>
+              </w:tblGrid>
+            </w:tblGridChange>
+          </w:tblGrid>
+          <w:tr>
+            <w:trPr>
+              <w:cantSplit w:val="0"/>
+              <w:tblHeader w:val="0"/>
+            </w:trPr>
+            <w:tc>
+              <w:tcPr>
+                <w:shd w:fill="auto" w:val="clear"/>
+                <w:tcMar>
+                  <w:top w:w="100.0" w:type="dxa"/>
+                  <w:left w:w="100.0" w:type="dxa"/>
+                  <w:bottom w:w="100.0" w:type="dxa"/>
+                  <w:right w:w="100.0" w:type="dxa"/>
+                </w:tcMar>
+                <w:vAlign w:val="top"/>
+              </w:tcPr>
+              <w:p>
+                <w:pPr>
+                  <w:keepNext w:val="0"/>
+                  <w:keepLines w:val="0"/>
+                  <w:pageBreakBefore w:val="0"/>
+                  <w:widowControl w:val="0"/>
+                  <w:pBdr>
+                    <w:top w:space="0" w:sz="0" w:val="nil"/>
+                    <w:left w:space="0" w:sz="0" w:val="nil"/>
+                    <w:bottom w:space="0" w:sz="0" w:val="nil"/>
+                    <w:right w:space="0" w:sz="0" w:val="nil"/>
+                    <w:between w:space="0" w:sz="0" w:val="nil"/>
+                  </w:pBdr>
+                  <w:shd w:fill="auto" w:val="clear"/>
+                  <w:spacing w:after="0" w:before="0" w:line="240" w:lineRule="auto"/>
+                  <w:ind w:left="0" w:right="0" w:firstLine="0"/>
+                  <w:jc w:val="left"/>
+                  <w:rPr>
+                    <w:color w:val="1d2763"/>
+                  </w:rPr>
+                </w:pPr>
+                <w:r>
+                  <w:rPr>
+                    <w:color w:val="1d2763"/>
+                    <w:rtl w:val="0"/>
+                  </w:rPr>
+                  <w:t xml:space="preserve">Nombre estudiante</w:t>
+                </w:r>
+              </w:p>
+            </w:tc>
+            <w:tc>
+              <w:tcPr>
+                <w:shd w:fill="auto" w:val="clear"/>
+                <w:tcMar>
+                  <w:top w:w="100.0" w:type="dxa"/>
+                  <w:left w:w="100.0" w:type="dxa"/>
+                  <w:bottom w:w="100.0" w:type="dxa"/>
+                  <w:right w:w="100.0" w:type="dxa"/>
+                </w:tcMar>
+                <w:vAlign w:val="top"/>
+              </w:tcPr>
+              <w:p>
+                <w:pPr>
+                  <w:keepNext w:val="0"/>
+                  <w:keepLines w:val="0"/>
+                  <w:pageBreakBefore w:val="0"/>
+                  <w:widowControl w:val="0"/>
+                  <w:pBdr>
+                    <w:top w:space="0" w:sz="0" w:val="nil"/>
+                    <w:left w:space="0" w:sz="0" w:val="nil"/>
+                    <w:bottom w:space="0" w:sz="0" w:val="nil"/>
+                    <w:right w:space="0" w:sz="0" w:val="nil"/>
+                    <w:between w:space="0" w:sz="0" w:val="nil"/>
+                  </w:pBdr>
+                  <w:shd w:fill="auto" w:val="clear"/>
+                  <w:spacing w:after="0" w:before="0" w:line="240" w:lineRule="auto"/>
+                  <w:ind w:left="0" w:right="0" w:firstLine="0"/>
+                  <w:jc w:val="left"/>
+                  <w:rPr>
+                    <w:color w:val="1d2763"/>
+                  </w:rPr>
+                </w:pPr>
+                <w:r>
+                  <w:rPr>
+                    <w:color w:val="1d2763"/>
+                    <w:rtl w:val="0"/>
+                  </w:rPr>
+                  <w:t xml:space="preserve">Carlos Cortez Castañeda</w:t>
+                </w:r>
+              </w:p>
+            </w:tc>
+          </w:tr>
+          <w:tr>
+            <w:trPr>
+              <w:cantSplit w:val="0"/>
+              <w:tblHeader w:val="0"/>
+            </w:trPr>
+            <w:tc>
+              <w:tcPr>
+                <w:shd w:fill="auto" w:val="clear"/>
+                <w:tcMar>
+                  <w:top w:w="100.0" w:type="dxa"/>
+                  <w:left w:w="100.0" w:type="dxa"/>
+                  <w:bottom w:w="100.0" w:type="dxa"/>
+                  <w:right w:w="100.0" w:type="dxa"/>
+                </w:tcMar>
+                <w:vAlign w:val="top"/>
+              </w:tcPr>
+              <w:p>
+                <w:pPr>
+                  <w:keepNext w:val="0"/>
+                  <w:keepLines w:val="0"/>
+                  <w:pageBreakBefore w:val="0"/>
+                  <w:widowControl w:val="0"/>
+                  <w:pBdr>
+                    <w:top w:space="0" w:sz="0" w:val="nil"/>
+                    <w:left w:space="0" w:sz="0" w:val="nil"/>
+                    <w:bottom w:space="0" w:sz="0" w:val="nil"/>
+                    <w:right w:space="0" w:sz="0" w:val="nil"/>
+                    <w:between w:space="0" w:sz="0" w:val="nil"/>
+                  </w:pBdr>
+                  <w:shd w:fill="auto" w:val="clear"/>
+                  <w:spacing w:after="0" w:before="0" w:line="240" w:lineRule="auto"/>
+                  <w:ind w:left="0" w:right="0" w:firstLine="0"/>
+                  <w:jc w:val="left"/>
+                  <w:rPr>
+                    <w:color w:val="1d2763"/>
+                  </w:rPr>
+                </w:pPr>
+                <w:r>
+                  <w:rPr>
+                    <w:color w:val="1d2763"/>
+                    <w:rtl w:val="0"/>
+                  </w:rPr>
+                  <w:t xml:space="preserve">Rut</w:t>
+                </w:r>
+              </w:p>
+            </w:tc>
+            <w:tc>
+              <w:tcPr>
+                <w:shd w:fill="auto" w:val="clear"/>
+                <w:tcMar>
+                  <w:top w:w="100.0" w:type="dxa"/>
+                  <w:left w:w="100.0" w:type="dxa"/>
+                  <w:bottom w:w="100.0" w:type="dxa"/>
+                  <w:right w:w="100.0" w:type="dxa"/>
+                </w:tcMar>
+                <w:vAlign w:val="top"/>
+              </w:tcPr>
+              <w:p>
+                <w:pPr>
+                  <w:keepNext w:val="0"/>
+                  <w:keepLines w:val="0"/>
+                  <w:pageBreakBefore w:val="0"/>
+                  <w:widowControl w:val="0"/>
+                  <w:pBdr>
+                    <w:top w:space="0" w:sz="0" w:val="nil"/>
+                    <w:left w:space="0" w:sz="0" w:val="nil"/>
+                    <w:bottom w:space="0" w:sz="0" w:val="nil"/>
+                    <w:right w:space="0" w:sz="0" w:val="nil"/>
+                    <w:between w:space="0" w:sz="0" w:val="nil"/>
+                  </w:pBdr>
+                  <w:shd w:fill="auto" w:val="clear"/>
+                  <w:spacing w:after="0" w:before="0" w:line="240" w:lineRule="auto"/>
+                  <w:ind w:left="0" w:right="0" w:firstLine="0"/>
+                  <w:jc w:val="left"/>
+                  <w:rPr>
+                    <w:color w:val="1d2763"/>
+                  </w:rPr>
+                </w:pPr>
+                <w:r>
+                  <w:rPr>
+                    <w:color w:val="1d2763"/>
+                    <w:rtl w:val="0"/>
+                  </w:rPr>
+                  <w:t xml:space="preserve">20.879.377-2</w:t>
+                </w:r>
+              </w:p>
+            </w:tc>
+          </w:tr>
+        </w:tbl>
+      </w:sdtContent>
+    </w:sdt>
+    <w:p>
+      <w:pPr>
+        <w:jc w:val="both"/>
+        <w:rPr>
+          <w:color w:val="1d2763"/>
+        </w:rPr>
+      </w:pPr>
+      <w:r>
+        <w:rPr>
+          <w:rtl w:val="0"/>
+        </w:rPr>
+      </w:r>
+    </w:p>
+    <w:sdt>
+      <w:sdtPr>
+        <w:lock w:val="contentLocked"/>
+        <w:tag w:val="goog_rdk_1"/>
+      </w:sdtPr>
+      <w:sdtContent>
+        <w:tbl>
+          <w:tblPr>
+            <w:tblStyle w:val="Table2"/>
+            <w:tblW w:w="8504.0" w:type="dxa"/>
+            <w:jc w:val="left"/>
+            <w:tblBorders>
+              <w:top w:color="000000" w:space="0" w:sz="8" w:val="single"/>
+              <w:left w:color="000000" w:space="0" w:sz="8" w:val="single"/>
+              <w:bottom w:color="000000" w:space="0" w:sz="8" w:val="single"/>
+              <w:right w:color="000000" w:space="0" w:sz="8" w:val="single"/>
+              <w:insideH w:color="000000" w:space="0" w:sz="8" w:val="single"/>
+              <w:insideV w:color="000000" w:space="0" w:sz="8" w:val="single"/>
+            </w:tblBorders>
+            <w:tblLayout w:type="fixed"/>
+            <w:tblLook w:val="0600"/>
+          </w:tblPr>
+          <w:tblGrid>
+            <w:gridCol w:w="4252"/>
+            <w:gridCol w:w="4252"/>
+            <w:tblGridChange w:id="0">
+              <w:tblGrid>
+                <w:gridCol w:w="4252"/>
+                <w:gridCol w:w="4252"/>
+              </w:tblGrid>
+            </w:tblGridChange>
+          </w:tblGrid>
+          <w:tr>
+            <w:trPr>
+              <w:cantSplit w:val="0"/>
+              <w:tblHeader w:val="0"/>
+            </w:trPr>
+            <w:tc>
+              <w:tcPr>
+                <w:shd w:fill="auto" w:val="clear"/>
+                <w:tcMar>
+                  <w:top w:w="100.0" w:type="dxa"/>
+                  <w:left w:w="100.0" w:type="dxa"/>
+                  <w:bottom w:w="100.0" w:type="dxa"/>
+                  <w:right w:w="100.0" w:type="dxa"/>
+                </w:tcMar>
+                <w:vAlign w:val="top"/>
+              </w:tcPr>
+              <w:p>
+                <w:pPr>
+                  <w:widowControl w:val="0"/>
+                  <w:spacing w:after="0" w:line="240" w:lineRule="auto"/>
+                  <w:rPr>
+                    <w:color w:val="1d2763"/>
+                  </w:rPr>
+                </w:pPr>
+                <w:r>
+                  <w:rPr>
+                    <w:color w:val="1d2763"/>
+                    <w:rtl w:val="0"/>
+                  </w:rPr>
+                  <w:t xml:space="preserve">Nombre estudiante</w:t>
+                </w:r>
+              </w:p>
+            </w:tc>
+            <w:tc>
+              <w:tcPr>
+                <w:shd w:fill="auto" w:val="clear"/>
+                <w:tcMar>
+                  <w:top w:w="100.0" w:type="dxa"/>
+                  <w:left w:w="100.0" w:type="dxa"/>
+                  <w:bottom w:w="100.0" w:type="dxa"/>
+                  <w:right w:w="100.0" w:type="dxa"/>
+                </w:tcMar>
+                <w:vAlign w:val="top"/>
+              </w:tcPr>
+              <w:p>
+                <w:pPr>
+                  <w:widowControl w:val="0"/>
+                  <w:spacing w:after="0" w:line="240" w:lineRule="auto"/>
+                  <w:rPr>
+                    <w:color w:val="1d2763"/>
+                  </w:rPr>
+                </w:pPr>
+                <w:r>
+                  <w:rPr>
+                    <w:color w:val="1d2763"/>
+                    <w:rtl w:val="0"/>
+                  </w:rPr>
+                  <w:t xml:space="preserve">Agustin Rodriguez Silva</w:t>
+                </w:r>
+              </w:p>
+            </w:tc>
+          </w:tr>
+          <w:tr>
+            <w:trPr>
+              <w:cantSplit w:val="0"/>
+              <w:tblHeader w:val="0"/>
+            </w:trPr>
+            <w:tc>
+              <w:tcPr>
+                <w:shd w:fill="auto" w:val="clear"/>
+                <w:tcMar>
+                  <w:top w:w="100.0" w:type="dxa"/>
+                  <w:left w:w="100.0" w:type="dxa"/>
+                  <w:bottom w:w="100.0" w:type="dxa"/>
+                  <w:right w:w="100.0" w:type="dxa"/>
+                </w:tcMar>
+                <w:vAlign w:val="top"/>
+              </w:tcPr>
+              <w:p>
+                <w:pPr>
+                  <w:widowControl w:val="0"/>
+                  <w:spacing w:after="0" w:line="240" w:lineRule="auto"/>
+                  <w:rPr>
+                    <w:color w:val="1d2763"/>
+                  </w:rPr>
+                </w:pPr>
+                <w:r>
+                  <w:rPr>
+                    <w:color w:val="1d2763"/>
+                    <w:rtl w:val="0"/>
+                  </w:rPr>
+                  <w:t xml:space="preserve">Rut</w:t>
+                </w:r>
+              </w:p>
+            </w:tc>
+            <w:tc>
+              <w:tcPr>
+                <w:shd w:fill="auto" w:val="clear"/>
+                <w:tcMar>
+                  <w:top w:w="100.0" w:type="dxa"/>
+                  <w:left w:w="100.0" w:type="dxa"/>
+                  <w:bottom w:w="100.0" w:type="dxa"/>
+                  <w:right w:w="100.0" w:type="dxa"/>
+                </w:tcMar>
+                <w:vAlign w:val="top"/>
+              </w:tcPr>
+              <w:p>
+                <w:pPr>
+                  <w:widowControl w:val="0"/>
+                  <w:spacing w:after="0" w:line="240" w:lineRule="auto"/>
+                  <w:rPr>
+                    <w:color w:val="1d2763"/>
+                  </w:rPr>
+                </w:pPr>
+                <w:r>
+                  <w:rPr>
+                    <w:color w:val="1d2763"/>
+                    <w:rtl w:val="0"/>
+                  </w:rPr>
+                  <w:t xml:space="preserve">20.296.550-4</w:t>
+                </w:r>
+              </w:p>
+            </w:tc>
+          </w:tr>
+        </w:tbl>
+      </w:sdtContent>
+    </w:sdt>
+    <w:p>
+      <w:pPr>
+        <w:jc w:val="both"/>
+        <w:rPr>
+          <w:color w:val="1d2763"/>
+        </w:rPr>
+      </w:pPr>
+      <w:r>
+        <w:rPr>
+          <w:rtl w:val="0"/>
+        </w:rPr>
+      </w:r>
+    </w:p>
+    <w:sdt>
+      <w:sdtPr>
+        <w:lock w:val="contentLocked"/>
+        <w:tag w:val="goog_rdk_2"/>
+      </w:sdtPr>
+      <w:sdtContent>
+        <w:tbl>
+          <w:tblPr>
+            <w:tblStyle w:val="Table3"/>
+            <w:tblW w:w="8504.0" w:type="dxa"/>
+            <w:jc w:val="left"/>
+            <w:tblBorders>
+              <w:top w:color="000000" w:space="0" w:sz="8" w:val="single"/>
+              <w:left w:color="000000" w:space="0" w:sz="8" w:val="single"/>
+              <w:bottom w:color="000000" w:space="0" w:sz="8" w:val="single"/>
+              <w:right w:color="000000" w:space="0" w:sz="8" w:val="single"/>
+              <w:insideH w:color="000000" w:space="0" w:sz="8" w:val="single"/>
+              <w:insideV w:color="000000" w:space="0" w:sz="8" w:val="single"/>
+            </w:tblBorders>
+            <w:tblLayout w:type="fixed"/>
+            <w:tblLook w:val="0600"/>
+          </w:tblPr>
+          <w:tblGrid>
+            <w:gridCol w:w="4252"/>
+            <w:gridCol w:w="4252"/>
+            <w:tblGridChange w:id="0">
+              <w:tblGrid>
+                <w:gridCol w:w="4252"/>
+                <w:gridCol w:w="4252"/>
+              </w:tblGrid>
+            </w:tblGridChange>
+          </w:tblGrid>
+          <w:tr>
+            <w:trPr>
+              <w:cantSplit w:val="0"/>
+              <w:tblHeader w:val="0"/>
+            </w:trPr>
+            <w:tc>
+              <w:tcPr>
+                <w:shd w:fill="auto" w:val="clear"/>
+                <w:tcMar>
+                  <w:top w:w="100.0" w:type="dxa"/>
+                  <w:left w:w="100.0" w:type="dxa"/>
+                  <w:bottom w:w="100.0" w:type="dxa"/>
+                  <w:right w:w="100.0" w:type="dxa"/>
+                </w:tcMar>
+                <w:vAlign w:val="top"/>
+              </w:tcPr>
+              <w:p>
+                <w:pPr>
+                  <w:widowControl w:val="0"/>
+                  <w:spacing w:after="0" w:line="240" w:lineRule="auto"/>
+                  <w:rPr>
+                    <w:color w:val="1d2763"/>
+                  </w:rPr>
+                </w:pPr>
+                <w:r>
+                  <w:rPr>
+                    <w:color w:val="1d2763"/>
+                    <w:rtl w:val="0"/>
+                  </w:rPr>
+                  <w:t xml:space="preserve">Nombre estudiante</w:t>
+                </w:r>
+              </w:p>
+            </w:tc>
+            <w:tc>
+              <w:tcPr>
+                <w:shd w:fill="auto" w:val="clear"/>
+                <w:tcMar>
+                  <w:top w:w="100.0" w:type="dxa"/>
+                  <w:left w:w="100.0" w:type="dxa"/>
+                  <w:bottom w:w="100.0" w:type="dxa"/>
+                  <w:right w:w="100.0" w:type="dxa"/>
+                </w:tcMar>
+                <w:vAlign w:val="top"/>
+              </w:tcPr>
+              <w:p>
+                <w:pPr>
+                  <w:widowControl w:val="0"/>
+                  <w:spacing w:after="0" w:line="240" w:lineRule="auto"/>
+                  <w:rPr>
+                    <w:color w:val="1d2763"/>
+                  </w:rPr>
+                </w:pPr>
+                <w:r>
+                  <w:rPr>
+                    <w:color w:val="1d2763"/>
+                    <w:rtl w:val="0"/>
+                  </w:rPr>
+                  <w:t xml:space="preserve">Maria Bahamondes</w:t>
+                </w:r>
+              </w:p>
+            </w:tc>
+          </w:tr>
+          <w:tr>
+            <w:trPr>
+              <w:cantSplit w:val="0"/>
+              <w:tblHeader w:val="0"/>
+            </w:trPr>
+            <w:tc>
+              <w:tcPr>
+                <w:shd w:fill="auto" w:val="clear"/>
+                <w:tcMar>
+                  <w:top w:w="100.0" w:type="dxa"/>
+                  <w:left w:w="100.0" w:type="dxa"/>
+                  <w:bottom w:w="100.0" w:type="dxa"/>
+                  <w:right w:w="100.0" w:type="dxa"/>
+                </w:tcMar>
+                <w:vAlign w:val="top"/>
+              </w:tcPr>
+              <w:p>
+                <w:pPr>
+                  <w:widowControl w:val="0"/>
+                  <w:spacing w:after="0" w:line="240" w:lineRule="auto"/>
+                  <w:rPr>
+                    <w:color w:val="1d2763"/>
+                  </w:rPr>
+                </w:pPr>
+                <w:r>
+                  <w:rPr>
+                    <w:color w:val="1d2763"/>
+                    <w:rtl w:val="0"/>
+                  </w:rPr>
+                  <w:t xml:space="preserve">Rut</w:t>
+                </w:r>
+              </w:p>
+            </w:tc>
+            <w:tc>
+              <w:tcPr>
+                <w:shd w:fill="auto" w:val="clear"/>
+                <w:tcMar>
+                  <w:top w:w="100.0" w:type="dxa"/>
+                  <w:left w:w="100.0" w:type="dxa"/>
+                  <w:bottom w:w="100.0" w:type="dxa"/>
+                  <w:right w:w="100.0" w:type="dxa"/>
+                </w:tcMar>
+                <w:vAlign w:val="top"/>
+              </w:tcPr>
+              <w:p>
+                <w:pPr>
+                  <w:widowControl w:val="0"/>
+                  <w:spacing w:after="0" w:line="240" w:lineRule="auto"/>
+                  <w:rPr>
+                    <w:color w:val="1d2763"/>
+                  </w:rPr>
+                </w:pPr>
+                <w:r>
+                  <w:rPr>
+                    <w:color w:val="1d2763"/>
+                    <w:rtl w:val="0"/>
+                  </w:rPr>
+                  <w:t xml:space="preserve">20.604.177-3</w:t>
+                </w:r>
+              </w:p>
+            </w:tc>
+          </w:tr>
+        </w:tbl>
+      </w:sdtContent>
+    </w:sdt>
+    <w:p>
+      <w:pPr>
+        <w:jc w:val="both"/>
+        <w:rPr>
+          <w:color w:val="434343"/>
+        </w:rPr>
+      </w:pPr>
+      <w:r>
+        <w:rPr>
+          <w:rtl w:val="0"/>
+        </w:rPr>
       </w:r>
     </w:p>
     <w:p>
@@ -894,11 +820,8 @@
         <w:pStyle w:val="Heading1"/>
         <w:rPr/>
       </w:pPr>
-      <w:bookmarkStart w:colFirst="0" w:colLast="0" w:name="_heading=h.jzs1pf7i9yq8" w:id="1"/>
-      <w:bookmarkEnd w:id="1"/>
-      <w:r>
-        <w:br w:type="page"/>
-      </w:r>
+      <w:bookmarkStart w:colFirst="0" w:colLast="0" w:name="_heading=h.jzs1pf7i9yq8" w:id="4"/>
+      <w:bookmarkEnd w:id="4"/>
       <w:r>
         <w:rPr>
           <w:rtl w:val="0"/>
@@ -910,8 +833,8 @@
         <w:pStyle w:val="Heading1"/>
         <w:rPr/>
       </w:pPr>
-      <w:bookmarkStart w:colFirst="0" w:colLast="0" w:name="_heading=h.xpyd36pp39x6" w:id="2"/>
-      <w:bookmarkEnd w:id="2"/>
+      <w:bookmarkStart w:colFirst="0" w:colLast="0" w:name="_heading=h.xpyd36pp39x6" w:id="5"/>
+      <w:bookmarkEnd w:id="5"/>
       <w:r>
         <w:rPr>
           <w:rtl w:val="0"/>
@@ -2141,8 +2064,8 @@
         <w:pStyle w:val="Heading1"/>
         <w:rPr/>
       </w:pPr>
-      <w:bookmarkStart w:colFirst="0" w:colLast="0" w:name="_heading=h.641js9fnu0w8" w:id="3"/>
-      <w:bookmarkEnd w:id="3"/>
+      <w:bookmarkStart w:colFirst="0" w:colLast="0" w:name="_heading=h.641js9fnu0w8" w:id="6"/>
+      <w:bookmarkEnd w:id="6"/>
       <w:r>
         <w:rPr>
           <w:rtl w:val="0"/>
@@ -2158,8 +2081,8 @@
         <w:jc w:val="both"/>
         <w:rPr/>
       </w:pPr>
-      <w:bookmarkStart w:colFirst="0" w:colLast="0" w:name="_heading=h.333ai0aw9lla" w:id="4"/>
-      <w:bookmarkEnd w:id="4"/>
+      <w:bookmarkStart w:colFirst="0" w:colLast="0" w:name="_heading=h.333ai0aw9lla" w:id="7"/>
+      <w:bookmarkEnd w:id="7"/>
       <w:r>
         <w:rPr>
           <w:rtl w:val="0"/>
@@ -2213,8 +2136,8 @@
           <w:color w:val="434343"/>
         </w:rPr>
       </w:pPr>
-      <w:bookmarkStart w:colFirst="0" w:colLast="0" w:name="_heading=h.wozw94k0ntt0" w:id="5"/>
-      <w:bookmarkEnd w:id="5"/>
+      <w:bookmarkStart w:colFirst="0" w:colLast="0" w:name="_heading=h.wozw94k0ntt0" w:id="8"/>
+      <w:bookmarkEnd w:id="8"/>
       <w:r>
         <w:rPr>
           <w:rtl w:val="0"/>
@@ -2386,8 +2309,8 @@
           <w:color w:val="000000"/>
         </w:rPr>
       </w:pPr>
-      <w:bookmarkStart w:colFirst="0" w:colLast="0" w:name="_heading=h.53hpes3g2zay" w:id="6"/>
-      <w:bookmarkEnd w:id="6"/>
+      <w:bookmarkStart w:colFirst="0" w:colLast="0" w:name="_heading=h.53hpes3g2zay" w:id="9"/>
+      <w:bookmarkEnd w:id="9"/>
       <w:r>
         <w:rPr>
           <w:rtl w:val="0"/>
@@ -2791,8 +2714,8 @@
         <w:jc w:val="both"/>
         <w:rPr/>
       </w:pPr>
-      <w:bookmarkStart w:colFirst="0" w:colLast="0" w:name="_heading=h.1kparte1bsco" w:id="7"/>
-      <w:bookmarkEnd w:id="7"/>
+      <w:bookmarkStart w:colFirst="0" w:colLast="0" w:name="_heading=h.1kparte1bsco" w:id="10"/>
+      <w:bookmarkEnd w:id="10"/>
       <w:r>
         <w:rPr>
           <w:rtl w:val="0"/>
@@ -2826,8 +2749,8 @@
           <w:color w:val="434343"/>
         </w:rPr>
       </w:pPr>
-      <w:bookmarkStart w:colFirst="0" w:colLast="0" w:name="_heading=h.xb9i5hcjqxl" w:id="8"/>
-      <w:bookmarkEnd w:id="8"/>
+      <w:bookmarkStart w:colFirst="0" w:colLast="0" w:name="_heading=h.xb9i5hcjqxl" w:id="11"/>
+      <w:bookmarkEnd w:id="11"/>
       <w:r>
         <w:rPr>
           <w:color w:val="434343"/>
@@ -2962,8 +2885,8 @@
           <w:color w:val="434343"/>
         </w:rPr>
       </w:pPr>
-      <w:bookmarkStart w:colFirst="0" w:colLast="0" w:name="_heading=h.5nj43dybgq9q" w:id="9"/>
-      <w:bookmarkEnd w:id="9"/>
+      <w:bookmarkStart w:colFirst="0" w:colLast="0" w:name="_heading=h.5nj43dybgq9q" w:id="12"/>
+      <w:bookmarkEnd w:id="12"/>
       <w:r>
         <w:rPr>
           <w:color w:val="434343"/>
@@ -3060,8 +2983,8 @@
           <w:color w:val="434343"/>
         </w:rPr>
       </w:pPr>
-      <w:bookmarkStart w:colFirst="0" w:colLast="0" w:name="_heading=h.xw0rax2wnij2" w:id="10"/>
-      <w:bookmarkEnd w:id="10"/>
+      <w:bookmarkStart w:colFirst="0" w:colLast="0" w:name="_heading=h.xw0rax2wnij2" w:id="13"/>
+      <w:bookmarkEnd w:id="13"/>
       <w:r>
         <w:rPr>
           <w:rtl w:val="0"/>
@@ -3078,8 +3001,8 @@
           <w:color w:val="434343"/>
         </w:rPr>
       </w:pPr>
-      <w:bookmarkStart w:colFirst="0" w:colLast="0" w:name="_heading=h.np6is2gjgm83" w:id="11"/>
-      <w:bookmarkEnd w:id="11"/>
+      <w:bookmarkStart w:colFirst="0" w:colLast="0" w:name="_heading=h.np6is2gjgm83" w:id="14"/>
+      <w:bookmarkEnd w:id="14"/>
       <w:r>
         <w:rPr>
           <w:rtl w:val="0"/>
@@ -3096,8 +3019,8 @@
           <w:color w:val="434343"/>
         </w:rPr>
       </w:pPr>
-      <w:bookmarkStart w:colFirst="0" w:colLast="0" w:name="_heading=h.ixkmf5xgsyic" w:id="12"/>
-      <w:bookmarkEnd w:id="12"/>
+      <w:bookmarkStart w:colFirst="0" w:colLast="0" w:name="_heading=h.ixkmf5xgsyic" w:id="15"/>
+      <w:bookmarkEnd w:id="15"/>
       <w:r>
         <w:rPr>
           <w:color w:val="434343"/>
@@ -3224,8 +3147,8 @@
         <w:jc w:val="both"/>
         <w:rPr/>
       </w:pPr>
-      <w:bookmarkStart w:colFirst="0" w:colLast="0" w:name="_heading=h.oj1tzboc3tlh" w:id="13"/>
-      <w:bookmarkEnd w:id="13"/>
+      <w:bookmarkStart w:colFirst="0" w:colLast="0" w:name="_heading=h.oj1tzboc3tlh" w:id="16"/>
+      <w:bookmarkEnd w:id="16"/>
       <w:r>
         <w:rPr>
           <w:rtl w:val="0"/>
@@ -3241,8 +3164,8 @@
         <w:jc w:val="both"/>
         <w:rPr/>
       </w:pPr>
-      <w:bookmarkStart w:colFirst="0" w:colLast="0" w:name="_heading=h.wxk9jcwwoe3o" w:id="14"/>
-      <w:bookmarkEnd w:id="14"/>
+      <w:bookmarkStart w:colFirst="0" w:colLast="0" w:name="_heading=h.wxk9jcwwoe3o" w:id="17"/>
+      <w:bookmarkEnd w:id="17"/>
       <w:r>
         <w:rPr>
           <w:rtl w:val="0"/>
@@ -3274,8 +3197,8 @@
         <w:jc w:val="both"/>
         <w:rPr/>
       </w:pPr>
-      <w:bookmarkStart w:colFirst="0" w:colLast="0" w:name="_heading=h.o1we1jb2svd3" w:id="15"/>
-      <w:bookmarkEnd w:id="15"/>
+      <w:bookmarkStart w:colFirst="0" w:colLast="0" w:name="_heading=h.o1we1jb2svd3" w:id="18"/>
+      <w:bookmarkEnd w:id="18"/>
       <w:r>
         <w:rPr>
           <w:rtl w:val="0"/>
@@ -3537,8 +3460,8 @@
         <w:jc w:val="both"/>
         <w:rPr/>
       </w:pPr>
-      <w:bookmarkStart w:colFirst="0" w:colLast="0" w:name="_heading=h.y2f9x75r0gb8" w:id="16"/>
-      <w:bookmarkEnd w:id="16"/>
+      <w:bookmarkStart w:colFirst="0" w:colLast="0" w:name="_heading=h.y2f9x75r0gb8" w:id="19"/>
+      <w:bookmarkEnd w:id="19"/>
       <w:r>
         <w:rPr>
           <w:rtl w:val="0"/>
@@ -3653,8 +3576,8 @@
           <w:color w:val="434343"/>
         </w:rPr>
       </w:pPr>
-      <w:bookmarkStart w:colFirst="0" w:colLast="0" w:name="_heading=h.a8vxxxx9dko5" w:id="17"/>
-      <w:bookmarkEnd w:id="17"/>
+      <w:bookmarkStart w:colFirst="0" w:colLast="0" w:name="_heading=h.a8vxxxx9dko5" w:id="20"/>
+      <w:bookmarkEnd w:id="20"/>
       <w:r>
         <w:rPr>
           <w:color w:val="434343"/>
@@ -3738,8 +3661,8 @@
           <w:szCs w:val="22"/>
         </w:rPr>
       </w:pPr>
-      <w:bookmarkStart w:colFirst="0" w:colLast="0" w:name="_heading=h.qjppmzcqvjfh" w:id="18"/>
-      <w:bookmarkEnd w:id="18"/>
+      <w:bookmarkStart w:colFirst="0" w:colLast="0" w:name="_heading=h.qjppmzcqvjfh" w:id="21"/>
+      <w:bookmarkEnd w:id="21"/>
       <w:r>
         <w:br w:type="page"/>
       </w:r>
@@ -3757,8 +3680,8 @@
         <w:jc w:val="both"/>
         <w:rPr/>
       </w:pPr>
-      <w:bookmarkStart w:colFirst="0" w:colLast="0" w:name="_heading=h.oghsygdsdw9s" w:id="19"/>
-      <w:bookmarkEnd w:id="19"/>
+      <w:bookmarkStart w:colFirst="0" w:colLast="0" w:name="_heading=h.oghsygdsdw9s" w:id="22"/>
+      <w:bookmarkEnd w:id="22"/>
       <w:r>
         <w:rPr>
           <w:rtl w:val="0"/>
@@ -3786,8 +3709,8 @@
         <w:pStyle w:val="Heading2"/>
         <w:rPr/>
       </w:pPr>
-      <w:bookmarkStart w:colFirst="0" w:colLast="0" w:name="_heading=h.fscyp89oa1z" w:id="20"/>
-      <w:bookmarkEnd w:id="20"/>
+      <w:bookmarkStart w:colFirst="0" w:colLast="0" w:name="_heading=h.fscyp89oa1z" w:id="23"/>
+      <w:bookmarkEnd w:id="23"/>
       <w:r>
         <w:rPr>
           <w:rtl w:val="0"/>
@@ -3843,16 +3766,16 @@
           <wp:inline distB="114300" distT="114300" distL="114300" distR="114300">
             <wp:extent cx="3868102" cy="3602043"/>
             <wp:effectExtent b="0" l="0" r="0" t="0"/>
-            <wp:docPr id="31" name="image20.png"/>
+            <wp:docPr id="30" name="image18.png"/>
             <a:graphic>
               <a:graphicData uri="http://schemas.openxmlformats.org/drawingml/2006/picture">
                 <pic:pic>
                   <pic:nvPicPr>
-                    <pic:cNvPr id="0" name="image20.png"/>
+                    <pic:cNvPr id="0" name="image18.png"/>
                     <pic:cNvPicPr preferRelativeResize="0"/>
                   </pic:nvPicPr>
                   <pic:blipFill>
-                    <a:blip r:embed="rId8"/>
+                    <a:blip r:embed="rId7"/>
                     <a:srcRect b="0" l="0" r="0" t="0"/>
                     <a:stretch>
                       <a:fillRect/>
@@ -3931,16 +3854,16 @@
           <wp:inline distB="114300" distT="114300" distL="114300" distR="114300">
             <wp:extent cx="4334827" cy="2334138"/>
             <wp:effectExtent b="0" l="0" r="0" t="0"/>
-            <wp:docPr id="39" name="image18.png"/>
+            <wp:docPr id="38" name="image20.png"/>
             <a:graphic>
               <a:graphicData uri="http://schemas.openxmlformats.org/drawingml/2006/picture">
                 <pic:pic>
                   <pic:nvPicPr>
-                    <pic:cNvPr id="0" name="image18.png"/>
+                    <pic:cNvPr id="0" name="image20.png"/>
                     <pic:cNvPicPr preferRelativeResize="0"/>
                   </pic:nvPicPr>
                   <pic:blipFill>
-                    <a:blip r:embed="rId9"/>
+                    <a:blip r:embed="rId8"/>
                     <a:srcRect b="0" l="0" r="0" t="0"/>
                     <a:stretch>
                       <a:fillRect/>
@@ -3971,8 +3894,8 @@
         <w:pStyle w:val="Heading2"/>
         <w:rPr/>
       </w:pPr>
-      <w:bookmarkStart w:colFirst="0" w:colLast="0" w:name="_heading=h.e55ylsrk87tx" w:id="21"/>
-      <w:bookmarkEnd w:id="21"/>
+      <w:bookmarkStart w:colFirst="0" w:colLast="0" w:name="_heading=h.e55ylsrk87tx" w:id="24"/>
+      <w:bookmarkEnd w:id="24"/>
       <w:r>
         <w:rPr>
           <w:rtl w:val="0"/>
@@ -4084,16 +4007,16 @@
           <wp:inline distB="114300" distT="114300" distL="114300" distR="114300">
             <wp:extent cx="4047158" cy="1905804"/>
             <wp:effectExtent b="0" l="0" r="0" t="0"/>
-            <wp:docPr id="46" name="image13.png"/>
+            <wp:docPr id="45" name="image16.png"/>
             <a:graphic>
               <a:graphicData uri="http://schemas.openxmlformats.org/drawingml/2006/picture">
                 <pic:pic>
                   <pic:nvPicPr>
-                    <pic:cNvPr id="0" name="image13.png"/>
+                    <pic:cNvPr id="0" name="image16.png"/>
                     <pic:cNvPicPr preferRelativeResize="0"/>
                   </pic:nvPicPr>
                   <pic:blipFill>
-                    <a:blip r:embed="rId10"/>
+                    <a:blip r:embed="rId9"/>
                     <a:srcRect b="0" l="0" r="0" t="0"/>
                     <a:stretch>
                       <a:fillRect/>
@@ -4193,16 +4116,16 @@
           <wp:inline distB="114300" distT="114300" distL="114300" distR="114300">
             <wp:extent cx="4660546" cy="2356456"/>
             <wp:effectExtent b="0" l="0" r="0" t="0"/>
-            <wp:docPr id="38" name="image16.png"/>
+            <wp:docPr id="37" name="image14.png"/>
             <a:graphic>
               <a:graphicData uri="http://schemas.openxmlformats.org/drawingml/2006/picture">
                 <pic:pic>
                   <pic:nvPicPr>
-                    <pic:cNvPr id="0" name="image16.png"/>
+                    <pic:cNvPr id="0" name="image14.png"/>
                     <pic:cNvPicPr preferRelativeResize="0"/>
                   </pic:nvPicPr>
                   <pic:blipFill>
-                    <a:blip r:embed="rId11"/>
+                    <a:blip r:embed="rId10"/>
                     <a:srcRect b="16083" l="21446" r="0" t="0"/>
                     <a:stretch>
                       <a:fillRect/>
@@ -4377,16 +4300,16 @@
           <wp:inline distB="114300" distT="114300" distL="114300" distR="114300">
             <wp:extent cx="3544253" cy="2990850"/>
             <wp:effectExtent b="0" l="0" r="0" t="0"/>
-            <wp:docPr id="32" name="image7.png"/>
+            <wp:docPr id="31" name="image2.png"/>
             <a:graphic>
               <a:graphicData uri="http://schemas.openxmlformats.org/drawingml/2006/picture">
                 <pic:pic>
                   <pic:nvPicPr>
-                    <pic:cNvPr id="0" name="image7.png"/>
+                    <pic:cNvPr id="0" name="image2.png"/>
                     <pic:cNvPicPr preferRelativeResize="0"/>
                   </pic:nvPicPr>
                   <pic:blipFill>
-                    <a:blip r:embed="rId12"/>
+                    <a:blip r:embed="rId11"/>
                     <a:srcRect b="0" l="0" r="0" t="0"/>
                     <a:stretch>
                       <a:fillRect/>
@@ -4485,16 +4408,16 @@
           <wp:inline distB="114300" distT="114300" distL="114300" distR="114300">
             <wp:extent cx="5399730" cy="2667000"/>
             <wp:effectExtent b="0" l="0" r="0" t="0"/>
-            <wp:docPr id="53" name="image25.png"/>
+            <wp:docPr id="52" name="image15.png"/>
             <a:graphic>
               <a:graphicData uri="http://schemas.openxmlformats.org/drawingml/2006/picture">
                 <pic:pic>
                   <pic:nvPicPr>
-                    <pic:cNvPr id="0" name="image25.png"/>
+                    <pic:cNvPr id="0" name="image15.png"/>
                     <pic:cNvPicPr preferRelativeResize="0"/>
                   </pic:nvPicPr>
                   <pic:blipFill>
-                    <a:blip r:embed="rId13"/>
+                    <a:blip r:embed="rId12"/>
                     <a:srcRect b="0" l="0" r="0" t="0"/>
                     <a:stretch>
                       <a:fillRect/>
@@ -4609,16 +4532,16 @@
           <wp:inline distB="114300" distT="114300" distL="114300" distR="114300">
             <wp:extent cx="3810953" cy="1933575"/>
             <wp:effectExtent b="0" l="0" r="0" t="0"/>
-            <wp:docPr id="40" name="image12.png"/>
+            <wp:docPr id="39" name="image5.png"/>
             <a:graphic>
               <a:graphicData uri="http://schemas.openxmlformats.org/drawingml/2006/picture">
                 <pic:pic>
                   <pic:nvPicPr>
-                    <pic:cNvPr id="0" name="image12.png"/>
+                    <pic:cNvPr id="0" name="image5.png"/>
                     <pic:cNvPicPr preferRelativeResize="0"/>
                   </pic:nvPicPr>
                   <pic:blipFill>
-                    <a:blip r:embed="rId14"/>
+                    <a:blip r:embed="rId13"/>
                     <a:srcRect b="0" l="0" r="0" t="0"/>
                     <a:stretch>
                       <a:fillRect/>
@@ -4701,16 +4624,16 @@
           <wp:inline distB="114300" distT="114300" distL="114300" distR="114300">
             <wp:extent cx="4677728" cy="2238375"/>
             <wp:effectExtent b="0" l="0" r="0" t="0"/>
-            <wp:docPr id="43" name="image11.png"/>
+            <wp:docPr id="42" name="image23.png"/>
             <a:graphic>
               <a:graphicData uri="http://schemas.openxmlformats.org/drawingml/2006/picture">
                 <pic:pic>
                   <pic:nvPicPr>
-                    <pic:cNvPr id="0" name="image11.png"/>
+                    <pic:cNvPr id="0" name="image23.png"/>
                     <pic:cNvPicPr preferRelativeResize="0"/>
                   </pic:nvPicPr>
                   <pic:blipFill>
-                    <a:blip r:embed="rId15"/>
+                    <a:blip r:embed="rId14"/>
                     <a:srcRect b="0" l="0" r="0" t="0"/>
                     <a:stretch>
                       <a:fillRect/>
@@ -4839,16 +4762,16 @@
           <wp:inline distB="114300" distT="114300" distL="114300" distR="114300">
             <wp:extent cx="4715828" cy="2390775"/>
             <wp:effectExtent b="0" l="0" r="0" t="0"/>
-            <wp:docPr id="52" name="image23.png"/>
+            <wp:docPr id="51" name="image21.png"/>
             <a:graphic>
               <a:graphicData uri="http://schemas.openxmlformats.org/drawingml/2006/picture">
                 <pic:pic>
                   <pic:nvPicPr>
-                    <pic:cNvPr id="0" name="image23.png"/>
+                    <pic:cNvPr id="0" name="image21.png"/>
                     <pic:cNvPicPr preferRelativeResize="0"/>
                   </pic:nvPicPr>
                   <pic:blipFill>
-                    <a:blip r:embed="rId16"/>
+                    <a:blip r:embed="rId15"/>
                     <a:srcRect b="0" l="0" r="0" t="0"/>
                     <a:stretch>
                       <a:fillRect/>
@@ -4901,8 +4824,8 @@
           <w:szCs w:val="22"/>
         </w:rPr>
       </w:pPr>
-      <w:bookmarkStart w:colFirst="0" w:colLast="0" w:name="_heading=h.r21wwvxk71c4" w:id="22"/>
-      <w:bookmarkEnd w:id="22"/>
+      <w:bookmarkStart w:colFirst="0" w:colLast="0" w:name="_heading=h.r21wwvxk71c4" w:id="25"/>
+      <w:bookmarkEnd w:id="25"/>
       <w:r>
         <w:rPr>
           <w:color w:val="434343"/>
@@ -5017,16 +4940,16 @@
           <wp:inline distB="114300" distT="114300" distL="114300" distR="114300">
             <wp:extent cx="3309745" cy="3637866"/>
             <wp:effectExtent b="0" l="0" r="0" t="0"/>
-            <wp:docPr id="51" name="image24.png"/>
+            <wp:docPr id="50" name="image22.png"/>
             <a:graphic>
               <a:graphicData uri="http://schemas.openxmlformats.org/drawingml/2006/picture">
                 <pic:pic>
                   <pic:nvPicPr>
-                    <pic:cNvPr id="0" name="image24.png"/>
+                    <pic:cNvPr id="0" name="image22.png"/>
                     <pic:cNvPicPr preferRelativeResize="0"/>
                   </pic:nvPicPr>
                   <pic:blipFill>
-                    <a:blip r:embed="rId17"/>
+                    <a:blip r:embed="rId16"/>
                     <a:srcRect b="0" l="0" r="0" t="0"/>
                     <a:stretch>
                       <a:fillRect/>
@@ -5118,16 +5041,16 @@
           <wp:inline distB="114300" distT="114300" distL="114300" distR="114300">
             <wp:extent cx="5399730" cy="2324100"/>
             <wp:effectExtent b="0" l="0" r="0" t="0"/>
-            <wp:docPr id="45" name="image4.png"/>
+            <wp:docPr id="44" name="image10.png"/>
             <a:graphic>
               <a:graphicData uri="http://schemas.openxmlformats.org/drawingml/2006/picture">
                 <pic:pic>
                   <pic:nvPicPr>
-                    <pic:cNvPr id="0" name="image4.png"/>
+                    <pic:cNvPr id="0" name="image10.png"/>
                     <pic:cNvPicPr preferRelativeResize="0"/>
                   </pic:nvPicPr>
                   <pic:blipFill>
-                    <a:blip r:embed="rId18"/>
+                    <a:blip r:embed="rId17"/>
                     <a:srcRect b="0" l="0" r="0" t="0"/>
                     <a:stretch>
                       <a:fillRect/>
@@ -5234,16 +5157,16 @@
           <wp:inline distB="114300" distT="114300" distL="114300" distR="114300">
             <wp:extent cx="5125403" cy="4600575"/>
             <wp:effectExtent b="0" l="0" r="0" t="0"/>
-            <wp:docPr id="54" name="image26.png"/>
+            <wp:docPr id="53" name="image17.png"/>
             <a:graphic>
               <a:graphicData uri="http://schemas.openxmlformats.org/drawingml/2006/picture">
                 <pic:pic>
                   <pic:nvPicPr>
-                    <pic:cNvPr id="0" name="image26.png"/>
+                    <pic:cNvPr id="0" name="image17.png"/>
                     <pic:cNvPicPr preferRelativeResize="0"/>
                   </pic:nvPicPr>
                   <pic:blipFill>
-                    <a:blip r:embed="rId19"/>
+                    <a:blip r:embed="rId18"/>
                     <a:srcRect b="0" l="0" r="0" t="0"/>
                     <a:stretch>
                       <a:fillRect/>
@@ -5365,16 +5288,16 @@
           <wp:inline distB="114300" distT="114300" distL="114300" distR="114300">
             <wp:extent cx="5277803" cy="2667000"/>
             <wp:effectExtent b="0" l="0" r="0" t="0"/>
-            <wp:docPr id="30" name="image3.png"/>
+            <wp:docPr id="29" name="image4.png"/>
             <a:graphic>
               <a:graphicData uri="http://schemas.openxmlformats.org/drawingml/2006/picture">
                 <pic:pic>
                   <pic:nvPicPr>
-                    <pic:cNvPr id="0" name="image3.png"/>
+                    <pic:cNvPr id="0" name="image4.png"/>
                     <pic:cNvPicPr preferRelativeResize="0"/>
                   </pic:nvPicPr>
                   <pic:blipFill>
-                    <a:blip r:embed="rId20"/>
+                    <a:blip r:embed="rId19"/>
                     <a:srcRect b="0" l="0" r="0" t="0"/>
                     <a:stretch>
                       <a:fillRect/>
@@ -5481,16 +5404,16 @@
           <wp:inline distB="114300" distT="114300" distL="114300" distR="114300">
             <wp:extent cx="5115878" cy="2714625"/>
             <wp:effectExtent b="0" l="0" r="0" t="0"/>
-            <wp:docPr id="44" name="image14.png"/>
+            <wp:docPr id="43" name="image3.png"/>
             <a:graphic>
               <a:graphicData uri="http://schemas.openxmlformats.org/drawingml/2006/picture">
                 <pic:pic>
                   <pic:nvPicPr>
-                    <pic:cNvPr id="0" name="image14.png"/>
+                    <pic:cNvPr id="0" name="image3.png"/>
                     <pic:cNvPicPr preferRelativeResize="0"/>
                   </pic:nvPicPr>
                   <pic:blipFill>
-                    <a:blip r:embed="rId21"/>
+                    <a:blip r:embed="rId20"/>
                     <a:srcRect b="0" l="0" r="0" t="0"/>
                     <a:stretch>
                       <a:fillRect/>
@@ -5633,16 +5556,16 @@
           <wp:inline distB="114300" distT="114300" distL="114300" distR="114300">
             <wp:extent cx="3533775" cy="2027853"/>
             <wp:effectExtent b="0" l="0" r="0" t="0"/>
-            <wp:docPr id="33" name="image8.png"/>
+            <wp:docPr id="32" name="image19.png"/>
             <a:graphic>
               <a:graphicData uri="http://schemas.openxmlformats.org/drawingml/2006/picture">
                 <pic:pic>
                   <pic:nvPicPr>
-                    <pic:cNvPr id="0" name="image8.png"/>
+                    <pic:cNvPr id="0" name="image19.png"/>
                     <pic:cNvPicPr preferRelativeResize="0"/>
                   </pic:nvPicPr>
                   <pic:blipFill>
-                    <a:blip r:embed="rId22"/>
+                    <a:blip r:embed="rId21"/>
                     <a:srcRect b="0" l="0" r="0" t="50257"/>
                     <a:stretch>
                       <a:fillRect/>
@@ -5749,16 +5672,16 @@
           <wp:inline distB="114300" distT="114300" distL="114300" distR="114300">
             <wp:extent cx="5399730" cy="1143000"/>
             <wp:effectExtent b="0" l="0" r="0" t="0"/>
-            <wp:docPr id="41" name="image17.png"/>
+            <wp:docPr id="40" name="image1.png"/>
             <a:graphic>
               <a:graphicData uri="http://schemas.openxmlformats.org/drawingml/2006/picture">
                 <pic:pic>
                   <pic:nvPicPr>
-                    <pic:cNvPr id="0" name="image17.png"/>
+                    <pic:cNvPr id="0" name="image1.png"/>
                     <pic:cNvPicPr preferRelativeResize="0"/>
                   </pic:nvPicPr>
                   <pic:blipFill>
-                    <a:blip r:embed="rId23"/>
+                    <a:blip r:embed="rId22"/>
                     <a:srcRect b="0" l="0" r="0" t="0"/>
                     <a:stretch>
                       <a:fillRect/>
@@ -5865,16 +5788,16 @@
           <wp:inline distB="114300" distT="114300" distL="114300" distR="114300">
             <wp:extent cx="5399730" cy="2171700"/>
             <wp:effectExtent b="0" l="0" r="0" t="0"/>
-            <wp:docPr id="34" name="image6.png"/>
+            <wp:docPr id="33" name="image9.png"/>
             <a:graphic>
               <a:graphicData uri="http://schemas.openxmlformats.org/drawingml/2006/picture">
                 <pic:pic>
                   <pic:nvPicPr>
-                    <pic:cNvPr id="0" name="image6.png"/>
+                    <pic:cNvPr id="0" name="image9.png"/>
                     <pic:cNvPicPr preferRelativeResize="0"/>
                   </pic:nvPicPr>
                   <pic:blipFill>
-                    <a:blip r:embed="rId24"/>
+                    <a:blip r:embed="rId23"/>
                     <a:srcRect b="0" l="0" r="0" t="0"/>
                     <a:stretch>
                       <a:fillRect/>
@@ -5992,16 +5915,16 @@
           <wp:inline distB="114300" distT="114300" distL="114300" distR="114300">
             <wp:extent cx="4630103" cy="3078569"/>
             <wp:effectExtent b="0" l="0" r="0" t="0"/>
-            <wp:docPr id="36" name="image2.png"/>
+            <wp:docPr id="35" name="image6.png"/>
             <a:graphic>
               <a:graphicData uri="http://schemas.openxmlformats.org/drawingml/2006/picture">
                 <pic:pic>
                   <pic:nvPicPr>
-                    <pic:cNvPr id="0" name="image2.png"/>
+                    <pic:cNvPr id="0" name="image6.png"/>
                     <pic:cNvPicPr preferRelativeResize="0"/>
                   </pic:nvPicPr>
                   <pic:blipFill>
-                    <a:blip r:embed="rId25"/>
+                    <a:blip r:embed="rId24"/>
                     <a:srcRect b="0" l="0" r="0" t="0"/>
                     <a:stretch>
                       <a:fillRect/>
@@ -6052,8 +5975,8 @@
         <w:jc w:val="both"/>
         <w:rPr/>
       </w:pPr>
-      <w:bookmarkStart w:colFirst="0" w:colLast="0" w:name="_heading=h.zibe9g3ueeon" w:id="23"/>
-      <w:bookmarkEnd w:id="23"/>
+      <w:bookmarkStart w:colFirst="0" w:colLast="0" w:name="_heading=h.zibe9g3ueeon" w:id="26"/>
+      <w:bookmarkEnd w:id="26"/>
       <w:r>
         <w:rPr>
           <w:rtl w:val="0"/>
@@ -6070,8 +5993,8 @@
         <w:jc w:val="both"/>
         <w:rPr/>
       </w:pPr>
-      <w:bookmarkStart w:colFirst="0" w:colLast="0" w:name="_heading=h.7f6z5bhl93f8" w:id="24"/>
-      <w:bookmarkEnd w:id="24"/>
+      <w:bookmarkStart w:colFirst="0" w:colLast="0" w:name="_heading=h.7f6z5bhl93f8" w:id="27"/>
+      <w:bookmarkEnd w:id="27"/>
       <w:r>
         <w:rPr>
           <w:rtl w:val="0"/>
@@ -6121,16 +6044,16 @@
           <wp:inline distB="114300" distT="114300" distL="114300" distR="114300">
             <wp:extent cx="5399730" cy="3086100"/>
             <wp:effectExtent b="0" l="0" r="0" t="0"/>
-            <wp:docPr id="42" name="image1.png"/>
+            <wp:docPr id="41" name="image12.png"/>
             <a:graphic>
               <a:graphicData uri="http://schemas.openxmlformats.org/drawingml/2006/picture">
                 <pic:pic>
                   <pic:nvPicPr>
-                    <pic:cNvPr id="0" name="image1.png"/>
+                    <pic:cNvPr id="0" name="image12.png"/>
                     <pic:cNvPicPr preferRelativeResize="0"/>
                   </pic:nvPicPr>
                   <pic:blipFill>
-                    <a:blip r:embed="rId26"/>
+                    <a:blip r:embed="rId25"/>
                     <a:srcRect b="0" l="0" r="0" t="0"/>
                     <a:stretch>
                       <a:fillRect/>
@@ -6322,7 +6245,7 @@
         </w:rPr>
         <w:t xml:space="preserve">: </w:t>
       </w:r>
-      <w:hyperlink r:id="rId27">
+      <w:hyperlink r:id="rId26">
         <w:r>
           <w:rPr>
             <w:color w:val="434343"/>
@@ -6347,8 +6270,8 @@
         <w:jc w:val="both"/>
         <w:rPr/>
       </w:pPr>
-      <w:bookmarkStart w:colFirst="0" w:colLast="0" w:name="_heading=h.nxs9516peyq5" w:id="25"/>
-      <w:bookmarkEnd w:id="25"/>
+      <w:bookmarkStart w:colFirst="0" w:colLast="0" w:name="_heading=h.nxs9516peyq5" w:id="28"/>
+      <w:bookmarkEnd w:id="28"/>
       <w:r>
         <w:rPr>
           <w:rtl w:val="0"/>
@@ -6402,16 +6325,16 @@
           <wp:inline distB="114300" distT="114300" distL="114300" distR="114300">
             <wp:extent cx="5399730" cy="3733800"/>
             <wp:effectExtent b="0" l="0" r="0" t="0"/>
-            <wp:docPr id="47" name="image10.png"/>
+            <wp:docPr id="46" name="image11.png"/>
             <a:graphic>
               <a:graphicData uri="http://schemas.openxmlformats.org/drawingml/2006/picture">
                 <pic:pic>
                   <pic:nvPicPr>
-                    <pic:cNvPr id="0" name="image10.png"/>
+                    <pic:cNvPr id="0" name="image11.png"/>
                     <pic:cNvPicPr preferRelativeResize="0"/>
                   </pic:nvPicPr>
                   <pic:blipFill>
-                    <a:blip r:embed="rId28"/>
+                    <a:blip r:embed="rId27"/>
                     <a:srcRect b="0" l="0" r="0" t="0"/>
                     <a:stretch>
                       <a:fillRect/>
@@ -6446,7 +6369,7 @@
           <w:color w:val="434343"/>
         </w:rPr>
       </w:pPr>
-      <w:hyperlink r:id="rId29">
+      <w:hyperlink r:id="rId28">
         <w:r>
           <w:rPr>
             <w:color w:val="434343"/>
@@ -6533,8 +6456,8 @@
           <w:szCs w:val="22"/>
         </w:rPr>
       </w:pPr>
-      <w:bookmarkStart w:colFirst="0" w:colLast="0" w:name="_heading=h.4yjjjayqj3x5" w:id="26"/>
-      <w:bookmarkEnd w:id="26"/>
+      <w:bookmarkStart w:colFirst="0" w:colLast="0" w:name="_heading=h.4yjjjayqj3x5" w:id="29"/>
+      <w:bookmarkEnd w:id="29"/>
       <w:r>
         <w:rPr>
           <w:color w:val="434343"/>
@@ -6566,8 +6489,8 @@
           <w:szCs w:val="22"/>
         </w:rPr>
       </w:pPr>
-      <w:bookmarkStart w:colFirst="0" w:colLast="0" w:name="_heading=h.7y0xuju58oe3" w:id="27"/>
-      <w:bookmarkEnd w:id="27"/>
+      <w:bookmarkStart w:colFirst="0" w:colLast="0" w:name="_heading=h.7y0xuju58oe3" w:id="30"/>
+      <w:bookmarkEnd w:id="30"/>
       <w:r>
         <w:rPr>
           <w:b w:val="1"/>
@@ -6621,8 +6544,8 @@
           <w:szCs w:val="22"/>
         </w:rPr>
       </w:pPr>
-      <w:bookmarkStart w:colFirst="0" w:colLast="0" w:name="_heading=h.25rkhbak50zq" w:id="28"/>
-      <w:bookmarkEnd w:id="28"/>
+      <w:bookmarkStart w:colFirst="0" w:colLast="0" w:name="_heading=h.25rkhbak50zq" w:id="31"/>
+      <w:bookmarkEnd w:id="31"/>
       <w:r>
         <w:rPr>
           <w:color w:val="434343"/>
@@ -7206,8 +7129,8 @@
           <w:szCs w:val="22"/>
         </w:rPr>
       </w:pPr>
-      <w:bookmarkStart w:colFirst="0" w:colLast="0" w:name="_heading=h.l0lwfhnrhqwq" w:id="29"/>
-      <w:bookmarkEnd w:id="29"/>
+      <w:bookmarkStart w:colFirst="0" w:colLast="0" w:name="_heading=h.l0lwfhnrhqwq" w:id="32"/>
+      <w:bookmarkEnd w:id="32"/>
       <w:r>
         <w:rPr>
           <w:color w:val="434343"/>
@@ -7791,8 +7714,8 @@
           <w:szCs w:val="22"/>
         </w:rPr>
       </w:pPr>
-      <w:bookmarkStart w:colFirst="0" w:colLast="0" w:name="_heading=h.qs5ith24gpv3" w:id="30"/>
-      <w:bookmarkEnd w:id="30"/>
+      <w:bookmarkStart w:colFirst="0" w:colLast="0" w:name="_heading=h.qs5ith24gpv3" w:id="33"/>
+      <w:bookmarkEnd w:id="33"/>
       <w:r>
         <w:rPr>
           <w:color w:val="434343"/>
@@ -8194,16 +8117,16 @@
           <wp:inline distB="114300" distT="114300" distL="114300" distR="114300">
             <wp:extent cx="1667828" cy="2974469"/>
             <wp:effectExtent b="0" l="0" r="0" t="0"/>
-            <wp:docPr id="37" name="image15.png"/>
+            <wp:docPr id="36" name="image26.png"/>
             <a:graphic>
               <a:graphicData uri="http://schemas.openxmlformats.org/drawingml/2006/picture">
                 <pic:pic>
                   <pic:nvPicPr>
-                    <pic:cNvPr id="0" name="image15.png"/>
+                    <pic:cNvPr id="0" name="image26.png"/>
                     <pic:cNvPicPr preferRelativeResize="0"/>
                   </pic:nvPicPr>
                   <pic:blipFill>
-                    <a:blip r:embed="rId30"/>
+                    <a:blip r:embed="rId29"/>
                     <a:srcRect b="0" l="0" r="0" t="0"/>
                     <a:stretch>
                       <a:fillRect/>
@@ -8299,16 +8222,16 @@
           <wp:inline distB="114300" distT="114300" distL="114300" distR="114300">
             <wp:extent cx="1891253" cy="3464507"/>
             <wp:effectExtent b="0" l="0" r="0" t="0"/>
-            <wp:docPr id="50" name="image21.png"/>
+            <wp:docPr id="49" name="image25.png"/>
             <a:graphic>
               <a:graphicData uri="http://schemas.openxmlformats.org/drawingml/2006/picture">
                 <pic:pic>
                   <pic:nvPicPr>
-                    <pic:cNvPr id="0" name="image21.png"/>
+                    <pic:cNvPr id="0" name="image25.png"/>
                     <pic:cNvPicPr preferRelativeResize="0"/>
                   </pic:nvPicPr>
                   <pic:blipFill>
-                    <a:blip r:embed="rId31"/>
+                    <a:blip r:embed="rId30"/>
                     <a:srcRect b="0" l="0" r="0" t="0"/>
                     <a:stretch>
                       <a:fillRect/>
@@ -8362,16 +8285,16 @@
           <wp:inline distB="114300" distT="114300" distL="114300" distR="114300">
             <wp:extent cx="2280216" cy="2435807"/>
             <wp:effectExtent b="0" l="0" r="0" t="0"/>
-            <wp:docPr id="48" name="image22.png"/>
+            <wp:docPr id="47" name="image7.png"/>
             <a:graphic>
               <a:graphicData uri="http://schemas.openxmlformats.org/drawingml/2006/picture">
                 <pic:pic>
                   <pic:nvPicPr>
-                    <pic:cNvPr id="0" name="image22.png"/>
+                    <pic:cNvPr id="0" name="image7.png"/>
                     <pic:cNvPicPr preferRelativeResize="0"/>
                   </pic:nvPicPr>
                   <pic:blipFill>
-                    <a:blip r:embed="rId32"/>
+                    <a:blip r:embed="rId31"/>
                     <a:srcRect b="0" l="0" r="0" t="0"/>
                     <a:stretch>
                       <a:fillRect/>
@@ -8411,8 +8334,8 @@
           <w:szCs w:val="22"/>
         </w:rPr>
       </w:pPr>
-      <w:bookmarkStart w:colFirst="0" w:colLast="0" w:name="_heading=h.j1jkeyxosexo" w:id="31"/>
-      <w:bookmarkEnd w:id="31"/>
+      <w:bookmarkStart w:colFirst="0" w:colLast="0" w:name="_heading=h.j1jkeyxosexo" w:id="34"/>
+      <w:bookmarkEnd w:id="34"/>
       <w:r>
         <w:rPr>
           <w:b w:val="1"/>
@@ -8501,16 +8424,16 @@
           <wp:inline distB="114300" distT="114300" distL="114300" distR="114300">
             <wp:extent cx="4942523" cy="4907655"/>
             <wp:effectExtent b="0" l="0" r="0" t="0"/>
-            <wp:docPr id="35" name="image5.png"/>
+            <wp:docPr id="34" name="image8.png"/>
             <a:graphic>
               <a:graphicData uri="http://schemas.openxmlformats.org/drawingml/2006/picture">
                 <pic:pic>
                   <pic:nvPicPr>
-                    <pic:cNvPr id="0" name="image5.png"/>
+                    <pic:cNvPr id="0" name="image8.png"/>
                     <pic:cNvPicPr preferRelativeResize="0"/>
                   </pic:nvPicPr>
                   <pic:blipFill>
-                    <a:blip r:embed="rId33"/>
+                    <a:blip r:embed="rId32"/>
                     <a:srcRect b="0" l="0" r="0" t="0"/>
                     <a:stretch>
                       <a:fillRect/>
@@ -8562,8 +8485,8 @@
         <w:jc w:val="both"/>
         <w:rPr/>
       </w:pPr>
-      <w:bookmarkStart w:colFirst="0" w:colLast="0" w:name="_heading=h.oupv2cz9xi0" w:id="32"/>
-      <w:bookmarkEnd w:id="32"/>
+      <w:bookmarkStart w:colFirst="0" w:colLast="0" w:name="_heading=h.oupv2cz9xi0" w:id="35"/>
+      <w:bookmarkEnd w:id="35"/>
       <w:r>
         <w:rPr>
           <w:b w:val="1"/>
@@ -8606,8 +8529,8 @@
         <w:jc w:val="both"/>
         <w:rPr/>
       </w:pPr>
-      <w:bookmarkStart w:colFirst="0" w:colLast="0" w:name="_heading=h.w9a27q6iywgr" w:id="33"/>
-      <w:bookmarkEnd w:id="33"/>
+      <w:bookmarkStart w:colFirst="0" w:colLast="0" w:name="_heading=h.w9a27q6iywgr" w:id="36"/>
+      <w:bookmarkEnd w:id="36"/>
       <w:r>
         <w:rPr>
           <w:rtl w:val="0"/>
@@ -8699,8 +8622,8 @@
           <w:szCs w:val="22"/>
         </w:rPr>
       </w:pPr>
-      <w:bookmarkStart w:colFirst="0" w:colLast="0" w:name="_heading=h.3tf3exxjbuq1" w:id="34"/>
-      <w:bookmarkEnd w:id="34"/>
+      <w:bookmarkStart w:colFirst="0" w:colLast="0" w:name="_heading=h.3tf3exxjbuq1" w:id="37"/>
+      <w:bookmarkEnd w:id="37"/>
       <w:r>
         <w:rPr>
           <w:color w:val="434343"/>
@@ -8789,8 +8712,8 @@
           <w:szCs w:val="22"/>
         </w:rPr>
       </w:pPr>
-      <w:bookmarkStart w:colFirst="0" w:colLast="0" w:name="_heading=h.buqbrr3y9ulv" w:id="35"/>
-      <w:bookmarkEnd w:id="35"/>
+      <w:bookmarkStart w:colFirst="0" w:colLast="0" w:name="_heading=h.buqbrr3y9ulv" w:id="38"/>
+      <w:bookmarkEnd w:id="38"/>
       <w:r>
         <w:rPr>
           <w:color w:val="434343"/>
@@ -8908,10 +8831,10 @@
       </w:r>
     </w:p>
     <w:sectPr>
-      <w:headerReference r:id="rId34" w:type="default"/>
-      <w:headerReference r:id="rId35" w:type="first"/>
-      <w:footerReference r:id="rId36" w:type="default"/>
-      <w:footerReference r:id="rId37" w:type="first"/>
+      <w:headerReference r:id="rId33" w:type="default"/>
+      <w:headerReference r:id="rId34" w:type="first"/>
+      <w:footerReference r:id="rId35" w:type="default"/>
+      <w:footerReference r:id="rId36" w:type="first"/>
       <w:pgSz w:h="16838" w:w="11906" w:orient="portrait"/>
       <w:pgMar w:bottom="1417" w:top="1417" w:left="1701" w:right="1701" w:header="708" w:footer="708"/>
       <w:pgNumType w:start="0"/>
@@ -9000,7 +8923,7 @@
   </w:p>
   <w:tbl>
     <w:tblPr>
-      <w:tblStyle w:val="Table1"/>
+      <w:tblStyle w:val="Table4"/>
       <w:tblW w:w="10170.0" w:type="dxa"/>
       <w:jc w:val="left"/>
       <w:tblInd w:w="-709.0" w:type="dxa"/>
@@ -9112,12 +9035,12 @@
               <wp:inline distB="0" distT="0" distL="0" distR="0">
                 <wp:extent cx="1996440" cy="428625"/>
                 <wp:effectExtent b="0" l="0" r="0" t="0"/>
-                <wp:docPr descr="http://www.duoc.cl/normasgraficas/normasgraficas/marca-duoc/6logo-fondo-transparente/fondo-transparente.png" id="49" name="image19.png"/>
+                <wp:docPr descr="http://www.duoc.cl/normasgraficas/normasgraficas/marca-duoc/6logo-fondo-transparente/fondo-transparente.png" id="48" name="image13.png"/>
                 <a:graphic>
                   <a:graphicData uri="http://schemas.openxmlformats.org/drawingml/2006/picture">
                     <pic:pic>
                       <pic:nvPicPr>
-                        <pic:cNvPr descr="http://www.duoc.cl/normasgraficas/normasgraficas/marca-duoc/6logo-fondo-transparente/fondo-transparente.png" id="0" name="image19.png"/>
+                        <pic:cNvPr descr="http://www.duoc.cl/normasgraficas/normasgraficas/marca-duoc/6logo-fondo-transparente/fondo-transparente.png" id="0" name="image13.png"/>
                         <pic:cNvPicPr preferRelativeResize="0"/>
                       </pic:nvPicPr>
                       <pic:blipFill>
@@ -9231,12 +9154,12 @@
           <wp:extent cx="1996440" cy="428625"/>
           <wp:effectExtent b="0" l="0" r="0" t="0"/>
           <wp:wrapNone/>
-          <wp:docPr descr="http://www.duoc.cl/normasgraficas/normasgraficas/marca-duoc/6logo-fondo-transparente/fondo-transparente.png" id="29" name="image9.png"/>
+          <wp:docPr descr="http://www.duoc.cl/normasgraficas/normasgraficas/marca-duoc/6logo-fondo-transparente/fondo-transparente.png" id="28" name="image24.png"/>
           <a:graphic>
             <a:graphicData uri="http://schemas.openxmlformats.org/drawingml/2006/picture">
               <pic:pic>
                 <pic:nvPicPr>
-                  <pic:cNvPr descr="http://www.duoc.cl/normasgraficas/normasgraficas/marca-duoc/6logo-fondo-transparente/fondo-transparente.png" id="0" name="image9.png"/>
+                  <pic:cNvPr descr="http://www.duoc.cl/normasgraficas/normasgraficas/marca-duoc/6logo-fondo-transparente/fondo-transparente.png" id="0" name="image24.png"/>
                   <pic:cNvPicPr preferRelativeResize="0"/>
                 </pic:nvPicPr>
                 <pic:blipFill>
@@ -11439,6 +11362,45 @@
   </w:style>
   <w:style w:type="table" w:styleId="Table1">
     <w:basedOn w:val="TableNormal"/>
+    <w:tblPr>
+      <w:tblStyleRowBandSize w:val="1"/>
+      <w:tblStyleColBandSize w:val="1"/>
+      <w:tblCellMar>
+        <w:top w:w="100.0" w:type="dxa"/>
+        <w:left w:w="100.0" w:type="dxa"/>
+        <w:bottom w:w="100.0" w:type="dxa"/>
+        <w:right w:w="100.0" w:type="dxa"/>
+      </w:tblCellMar>
+    </w:tblPr>
+  </w:style>
+  <w:style w:type="table" w:styleId="Table2">
+    <w:basedOn w:val="TableNormal"/>
+    <w:tblPr>
+      <w:tblStyleRowBandSize w:val="1"/>
+      <w:tblStyleColBandSize w:val="1"/>
+      <w:tblCellMar>
+        <w:top w:w="100.0" w:type="dxa"/>
+        <w:left w:w="100.0" w:type="dxa"/>
+        <w:bottom w:w="100.0" w:type="dxa"/>
+        <w:right w:w="100.0" w:type="dxa"/>
+      </w:tblCellMar>
+    </w:tblPr>
+  </w:style>
+  <w:style w:type="table" w:styleId="Table3">
+    <w:basedOn w:val="TableNormal"/>
+    <w:tblPr>
+      <w:tblStyleRowBandSize w:val="1"/>
+      <w:tblStyleColBandSize w:val="1"/>
+      <w:tblCellMar>
+        <w:top w:w="100.0" w:type="dxa"/>
+        <w:left w:w="100.0" w:type="dxa"/>
+        <w:bottom w:w="100.0" w:type="dxa"/>
+        <w:right w:w="100.0" w:type="dxa"/>
+      </w:tblCellMar>
+    </w:tblPr>
+  </w:style>
+  <w:style w:type="table" w:styleId="Table4">
+    <w:basedOn w:val="TableNormal"/>
     <w:rPr>
       <w:sz w:val="22"/>
       <w:szCs w:val="22"/>
@@ -11754,7 +11716,7 @@
 
 <file path=customXML/item1.xml><?xml version="1.0" encoding="utf-8"?>
 <go:gDocsCustomXmlDataStorage xmlns:go="http://customooxmlschemas.google.com/" xmlns:r="http://schemas.openxmlformats.org/officeDocument/2006/relationships" uri="GoogleDocsCustomDataVersion2">
-  <go:docsCustomData xmlns:go="http://customooxmlschemas.google.com/" roundtripDataSignature="AMtx7mhsdlVPJajyDhbx0iX0dX8oiMZSnA==">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</go:docsCustomData>
+  <go:docsCustomData xmlns:go="http://customooxmlschemas.google.com/" roundtripDataSignature="AMtx7mhgsvnvXNxPvoICTRKbWPu5/oLEcw==">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</go:docsCustomData>
 </go:gDocsCustomXmlDataStorage>
 </file>
 

</xml_diff>